<commit_message>
Update Sprint 2 - Rendu
</commit_message>
<xml_diff>
--- a/RapportSprint2.docx
+++ b/RapportSprint2.docx
@@ -56,8 +56,16 @@
         <w:rPr>
           <w:szCs w:val="24"/>
         </w:rPr>
-        <w:t>Hakim Balestrieri</w:t>
-      </w:r>
+        <w:t xml:space="preserve">Hakim </w:t>
+      </w:r>
+      <w:proofErr w:type="spellStart"/>
+      <w:r>
+        <w:rPr>
+          <w:szCs w:val="24"/>
+        </w:rPr>
+        <w:t>Balestrieri</w:t>
+      </w:r>
+      <w:proofErr w:type="spellEnd"/>
     </w:p>
     <w:p>
       <w:pPr>
@@ -459,7 +467,21 @@
         <w:rPr>
           <w:szCs w:val="24"/>
         </w:rPr>
-        <w:t xml:space="preserve">Pour le cours de GEN, le choix du projet a été la réalisation d’un jeu de Poker, avec les règles du Texas Hold’em (deux cartes). Celui-ci sera séparé en 4 sprints : </w:t>
+        <w:t xml:space="preserve">Pour le cours de GEN, le choix du projet a été la réalisation d’un jeu de Poker, avec les règles du Texas </w:t>
+      </w:r>
+      <w:proofErr w:type="spellStart"/>
+      <w:r>
+        <w:rPr>
+          <w:szCs w:val="24"/>
+        </w:rPr>
+        <w:t>Hold’em</w:t>
+      </w:r>
+      <w:proofErr w:type="spellEnd"/>
+      <w:r>
+        <w:rPr>
+          <w:szCs w:val="24"/>
+        </w:rPr>
+        <w:t xml:space="preserve"> (deux cartes). Celui-ci sera séparé en 4 sprints : </w:t>
       </w:r>
     </w:p>
     <w:p>
@@ -679,8 +701,13 @@
         <w:spacing w:line="240" w:lineRule="auto"/>
       </w:pPr>
       <w:r>
-        <w:t>Hakim Balestrieri</w:t>
-      </w:r>
+        <w:t xml:space="preserve">Hakim </w:t>
+      </w:r>
+      <w:proofErr w:type="spellStart"/>
+      <w:r>
+        <w:t>Balestrieri</w:t>
+      </w:r>
+      <w:proofErr w:type="spellEnd"/>
     </w:p>
     <w:p>
       <w:pPr>
@@ -709,8 +736,13 @@
         </w:numPr>
       </w:pPr>
       <w:r>
-        <w:t>Patrick Lachaize</w:t>
-      </w:r>
+        <w:t xml:space="preserve">Patrick </w:t>
+      </w:r>
+      <w:proofErr w:type="spellStart"/>
+      <w:r>
+        <w:t>Lachaize</w:t>
+      </w:r>
+      <w:proofErr w:type="spellEnd"/>
     </w:p>
     <w:p>
       <w:pPr>
@@ -779,9 +811,11 @@
         </w:numPr>
         <w:spacing w:line="240" w:lineRule="auto"/>
       </w:pPr>
+      <w:proofErr w:type="spellStart"/>
       <w:r>
         <w:t>IceScrum</w:t>
       </w:r>
+      <w:proofErr w:type="spellEnd"/>
     </w:p>
     <w:p>
       <w:pPr>
@@ -818,9 +852,19 @@
         </w:numPr>
         <w:spacing w:line="240" w:lineRule="auto"/>
       </w:pPr>
-      <w:r>
-        <w:t>Balsamiq WireFrames</w:t>
-      </w:r>
+      <w:proofErr w:type="spellStart"/>
+      <w:r>
+        <w:t>Balsamiq</w:t>
+      </w:r>
+      <w:proofErr w:type="spellEnd"/>
+      <w:r>
+        <w:t xml:space="preserve"> </w:t>
+      </w:r>
+      <w:proofErr w:type="spellStart"/>
+      <w:r>
+        <w:t>WireFrames</w:t>
+      </w:r>
+      <w:proofErr w:type="spellEnd"/>
     </w:p>
     <w:p>
       <w:pPr>
@@ -863,20 +907,41 @@
     </w:p>
     <w:p>
       <w:r>
-        <w:t>L’inscription et la connexion sur l’application sera premièrement géré de manière textuelle (fichier users) et plus tard implémenté avec une base de données.</w:t>
+        <w:t xml:space="preserve">L’inscription et la connexion sur l’application sera premièrement géré de manière textuelle (fichier </w:t>
+      </w:r>
+      <w:proofErr w:type="spellStart"/>
+      <w:r>
+        <w:t>users</w:t>
+      </w:r>
+      <w:proofErr w:type="spellEnd"/>
+      <w:r>
+        <w:t>) et plus tard implémenté avec une base de données.</w:t>
       </w:r>
     </w:p>
     <w:p>
       <w:pPr>
         <w:pStyle w:val="Titre1"/>
       </w:pPr>
-      <w:r>
-        <w:t xml:space="preserve">Mockup de l’interface graphique </w:t>
-      </w:r>
-    </w:p>
-    <w:p>
-      <w:r>
-        <w:t xml:space="preserve">Nous avons réalisé un mockup pour l’interface graphique afin d’avoir une idée sur lequel nous pourrons nous inspirer </w:t>
+      <w:proofErr w:type="spellStart"/>
+      <w:r>
+        <w:t>Mockup</w:t>
+      </w:r>
+      <w:proofErr w:type="spellEnd"/>
+      <w:r>
+        <w:t xml:space="preserve"> de l’interface graphique </w:t>
+      </w:r>
+    </w:p>
+    <w:p>
+      <w:r>
+        <w:t xml:space="preserve">Nous avons réalisé un </w:t>
+      </w:r>
+      <w:proofErr w:type="spellStart"/>
+      <w:r>
+        <w:t>mockup</w:t>
+      </w:r>
+      <w:proofErr w:type="spellEnd"/>
+      <w:r>
+        <w:t xml:space="preserve"> pour l’interface graphique afin d’avoir une idée sur lequel nous pourrons nous inspirer </w:t>
       </w:r>
       <w:r>
         <w:t>par rapport à</w:t>
@@ -1095,7 +1160,31 @@
     </w:p>
     <w:p>
       <w:r>
-        <w:t>L’inscription ou la connexion d’un joueur va créer ses « informations personnelles (PlayerInfo) » donc un lien unidirectionnel. La connexion d’un joueur ouvrira sa table de jeu « TableFrame ». Un joueur est donc constitué de ses informations et de sa frame avec un lien bidirectionnel sur le serveur pour l’échange d’informations de la partie.</w:t>
+        <w:t>L’inscription ou la connexion d’un joueur va créer ses « informations personnelles (</w:t>
+      </w:r>
+      <w:proofErr w:type="spellStart"/>
+      <w:r>
+        <w:t>PlayerInfo</w:t>
+      </w:r>
+      <w:proofErr w:type="spellEnd"/>
+      <w:r>
+        <w:t>) » donc un lien unidirectionnel. La connexion d’un joueur ouvrira sa table de jeu « </w:t>
+      </w:r>
+      <w:proofErr w:type="spellStart"/>
+      <w:r>
+        <w:t>TableFrame</w:t>
+      </w:r>
+      <w:proofErr w:type="spellEnd"/>
+      <w:r>
+        <w:t xml:space="preserve"> ». Un joueur est donc constitué de ses informations et de </w:t>
+      </w:r>
+      <w:proofErr w:type="gramStart"/>
+      <w:r>
+        <w:t>sa frame</w:t>
+      </w:r>
+      <w:proofErr w:type="gramEnd"/>
+      <w:r>
+        <w:t xml:space="preserve"> avec un lien bidirectionnel sur le serveur pour l’échange d’informations de la partie.</w:t>
       </w:r>
     </w:p>
     <w:p>
@@ -1186,14 +1275,28 @@
       </w:pPr>
       <w:r>
         <w:lastRenderedPageBreak/>
+        <w:t>Objectif – Sprint 2</w:t>
+      </w:r>
+    </w:p>
+    <w:p>
+      <w:pPr>
+        <w:spacing w:after="0"/>
+      </w:pPr>
+      <w:r>
+        <w:t xml:space="preserve">L’objectif de ce sprint 2 pour notre part a été d’avancer sur la partie communication réseau lors du sprint 1 qui fonctionnait de manière textuelle avec un échange de messages dans le chat. Quelques diagrammes d’interactions seront représentés afin de comprendre notre façon de faire lors de l’implémentation de la communication. Ceux-ci restent bien sûr non-défini, et peuvent être sujet à des améliorations en fonction de l’avancée du projet. Les règles sont définies afin de pouvoir comprendre notre programme et la future mise en place de celle-ci lors des futurs sprints. Le point clé du sprint 2 est la communication réseau. </w:t>
+      </w:r>
+    </w:p>
+    <w:p>
+      <w:pPr>
+        <w:pStyle w:val="Titre2"/>
+      </w:pPr>
+      <w:r>
         <w:t>Règles de jeu</w:t>
       </w:r>
     </w:p>
     <w:p>
       <w:pPr>
-        <w:shd w:val="clear" w:color="auto" w:fill="FFFFFF"/>
-        <w:spacing w:before="100" w:beforeAutospacing="1" w:after="330" w:line="390" w:lineRule="atLeast"/>
-        <w:jc w:val="left"/>
+        <w:pStyle w:val="Titre2"/>
         <w:rPr>
           <w:rFonts w:ascii="Arial" w:eastAsia="Times New Roman" w:hAnsi="Arial" w:cs="Arial"/>
           <w:color w:val="000000"/>
@@ -1202,10 +1305,26 @@
       </w:pPr>
       <w:r>
         <w:rPr>
-          <w:rStyle w:val="Titre2Car"/>
-        </w:rPr>
-        <w:t>Comment jouer au Texas hold'em?</w:t>
-      </w:r>
+          <w:rStyle w:val="Titre3Car"/>
+        </w:rPr>
+        <w:t xml:space="preserve">Comment jouer au Texas </w:t>
+      </w:r>
+      <w:proofErr w:type="spellStart"/>
+      <w:proofErr w:type="gramStart"/>
+      <w:r>
+        <w:rPr>
+          <w:rStyle w:val="Titre3Car"/>
+        </w:rPr>
+        <w:t>hold'em</w:t>
+      </w:r>
+      <w:proofErr w:type="spellEnd"/>
+      <w:r>
+        <w:rPr>
+          <w:rStyle w:val="Titre3Car"/>
+        </w:rPr>
+        <w:t>?</w:t>
+      </w:r>
+      <w:proofErr w:type="gramEnd"/>
       <w:r>
         <w:rPr>
           <w:rFonts w:ascii="Arial" w:eastAsia="Times New Roman" w:hAnsi="Arial" w:cs="Arial"/>
@@ -1214,122 +1333,313 @@
         </w:rPr>
         <w:t xml:space="preserve"> </w:t>
       </w:r>
+    </w:p>
+    <w:p>
+      <w:pPr>
+        <w:spacing w:after="0"/>
+        <w:rPr>
+          <w:rFonts w:asciiTheme="majorHAnsi" w:eastAsiaTheme="majorEastAsia" w:hAnsiTheme="majorHAnsi" w:cstheme="majorBidi"/>
+          <w:color w:val="ED7D31" w:themeColor="accent2"/>
+          <w:szCs w:val="36"/>
+        </w:rPr>
+      </w:pPr>
       <w:r>
         <w:rPr>
           <w:rFonts w:ascii="Arial" w:eastAsia="Times New Roman" w:hAnsi="Arial" w:cs="Arial"/>
+        </w:rPr>
+        <w:br/>
+      </w:r>
+      <w:r>
+        <w:rPr>
+          <w:rFonts w:eastAsia="Times New Roman"/>
+        </w:rPr>
+        <w:t xml:space="preserve">Le but de chaque joueur de Texas </w:t>
+      </w:r>
+      <w:proofErr w:type="spellStart"/>
+      <w:r>
+        <w:rPr>
+          <w:rFonts w:eastAsia="Times New Roman"/>
+        </w:rPr>
+        <w:t>hold'em</w:t>
+      </w:r>
+      <w:proofErr w:type="spellEnd"/>
+      <w:r>
+        <w:rPr>
+          <w:rFonts w:eastAsia="Times New Roman"/>
+        </w:rPr>
+        <w:t xml:space="preserve"> et de faire la meilleure combinaison de 5 cartes en se basant sur la charte du poker. Cette charte est la même pour la quasi-totalité des variantes du poker ce qui fait le trait d'union entre le 5- </w:t>
+      </w:r>
+      <w:proofErr w:type="spellStart"/>
+      <w:r>
+        <w:rPr>
+          <w:rFonts w:eastAsia="Times New Roman"/>
+        </w:rPr>
+        <w:t>Card</w:t>
+      </w:r>
+      <w:proofErr w:type="spellEnd"/>
+      <w:r>
+        <w:rPr>
+          <w:rFonts w:eastAsia="Times New Roman"/>
+        </w:rPr>
+        <w:t xml:space="preserve"> </w:t>
+      </w:r>
+      <w:proofErr w:type="spellStart"/>
+      <w:r>
+        <w:rPr>
+          <w:rFonts w:eastAsia="Times New Roman"/>
+        </w:rPr>
+        <w:t>Draw</w:t>
+      </w:r>
+      <w:proofErr w:type="spellEnd"/>
+      <w:r>
+        <w:rPr>
+          <w:rFonts w:eastAsia="Times New Roman"/>
+        </w:rPr>
+        <w:t xml:space="preserve"> et le </w:t>
+      </w:r>
+      <w:proofErr w:type="spellStart"/>
+      <w:r>
+        <w:rPr>
+          <w:rFonts w:eastAsia="Times New Roman"/>
+        </w:rPr>
+        <w:t>texas</w:t>
+      </w:r>
+      <w:proofErr w:type="spellEnd"/>
+      <w:r>
+        <w:rPr>
+          <w:rFonts w:eastAsia="Times New Roman"/>
+        </w:rPr>
+        <w:t>. Pourtant, le déroulement de chaque coup est différent.</w:t>
+      </w:r>
+    </w:p>
+    <w:p>
+      <w:pPr>
+        <w:shd w:val="clear" w:color="auto" w:fill="FFFFFF"/>
+        <w:spacing w:before="100" w:beforeAutospacing="1" w:after="0"/>
+        <w:rPr>
+          <w:rFonts w:eastAsia="Times New Roman" w:cstheme="minorHAnsi"/>
           <w:color w:val="000000"/>
           <w:szCs w:val="24"/>
         </w:rPr>
-        <w:br/>
-      </w:r>
-      <w:r>
-        <w:rPr>
-          <w:rFonts w:ascii="Arial" w:eastAsia="Times New Roman" w:hAnsi="Arial" w:cs="Arial"/>
+      </w:pPr>
+      <w:r>
+        <w:rPr>
+          <w:rFonts w:eastAsia="Times New Roman" w:cstheme="minorHAnsi"/>
           <w:color w:val="000000"/>
           <w:szCs w:val="24"/>
         </w:rPr>
-        <w:t>Le but de chaque joueur de Texas hold'em et de faire la meilleure combinaison de 5 cartes en se basant sur la charte du poker. Cette charte est la même pour la quasi-totalité des variantes du poker ce qui fait le trait d'union entre le 5- Card Draw et le texas. Pourtant, le déroulement de chaque coup est différent.</w:t>
-      </w:r>
-    </w:p>
-    <w:p>
-      <w:pPr>
-        <w:shd w:val="clear" w:color="auto" w:fill="FFFFFF"/>
-        <w:spacing w:before="100" w:beforeAutospacing="1" w:after="330" w:line="390" w:lineRule="atLeast"/>
-        <w:jc w:val="left"/>
-        <w:rPr>
-          <w:rFonts w:ascii="Arial" w:eastAsia="Times New Roman" w:hAnsi="Arial" w:cs="Arial"/>
+        <w:t xml:space="preserve">Au Texas </w:t>
+      </w:r>
+      <w:proofErr w:type="spellStart"/>
+      <w:r>
+        <w:rPr>
+          <w:rFonts w:eastAsia="Times New Roman" w:cstheme="minorHAnsi"/>
           <w:color w:val="000000"/>
           <w:szCs w:val="24"/>
         </w:rPr>
-      </w:pPr>
-      <w:r>
-        <w:rPr>
-          <w:rFonts w:ascii="Arial" w:eastAsia="Times New Roman" w:hAnsi="Arial" w:cs="Arial"/>
+        <w:t>hold'em</w:t>
+      </w:r>
+      <w:proofErr w:type="spellEnd"/>
+      <w:r>
+        <w:rPr>
+          <w:rFonts w:eastAsia="Times New Roman" w:cstheme="minorHAnsi"/>
           <w:color w:val="000000"/>
           <w:szCs w:val="24"/>
         </w:rPr>
-        <w:t>Au Texas hold'em, chaque participant se voit distribuer deux cartes dont lui seul à connaissance (les "hole cards"), puis, au fil des tour de jeu, cinq cartes communes supplémentaires sont éventuellement mises en jeu. Ces cartes forment le tableau de jeu (le “board”) et chaque joueur doit en utiliser au moins 3 pour former une combinaison valable.</w:t>
-      </w:r>
-    </w:p>
-    <w:p>
-      <w:pPr>
-        <w:shd w:val="clear" w:color="auto" w:fill="FFFFFF"/>
-        <w:spacing w:before="100" w:beforeAutospacing="1" w:after="330" w:line="390" w:lineRule="atLeast"/>
-        <w:jc w:val="left"/>
-        <w:rPr>
-          <w:rFonts w:ascii="Arial" w:eastAsia="Times New Roman" w:hAnsi="Arial" w:cs="Arial"/>
+        <w:t>, chaque participant se voit distribuer deux cartes dont lui seul à connaissance (les "</w:t>
+      </w:r>
+      <w:proofErr w:type="spellStart"/>
+      <w:r>
+        <w:rPr>
+          <w:rFonts w:eastAsia="Times New Roman" w:cstheme="minorHAnsi"/>
           <w:color w:val="000000"/>
           <w:szCs w:val="24"/>
         </w:rPr>
-      </w:pPr>
-      <w:r>
-        <w:rPr>
-          <w:rFonts w:ascii="Arial" w:eastAsia="Times New Roman" w:hAnsi="Arial" w:cs="Arial"/>
+        <w:t>hole</w:t>
+      </w:r>
+      <w:proofErr w:type="spellEnd"/>
+      <w:r>
+        <w:rPr>
+          <w:rFonts w:eastAsia="Times New Roman" w:cstheme="minorHAnsi"/>
           <w:color w:val="000000"/>
           <w:szCs w:val="24"/>
         </w:rPr>
-        <w:t>Ces 5 cartes communes sont distribuées en trois étapes. Les trois premières cartes supplémentaires sont appelées le “flop”. Puis une carte de plus est éventuellement distribuées, le “turn” (le tournant, ndlr). Enfin, l'ultime carte commune entre en jeu sous le nom de “river” (la rivière, ndlr).</w:t>
-      </w:r>
-    </w:p>
-    <w:p>
-      <w:pPr>
-        <w:shd w:val="clear" w:color="auto" w:fill="FFFFFF"/>
-        <w:spacing w:before="100" w:beforeAutospacing="1" w:after="330" w:line="390" w:lineRule="atLeast"/>
-        <w:jc w:val="left"/>
-        <w:rPr>
-          <w:rFonts w:ascii="Arial" w:eastAsia="Times New Roman" w:hAnsi="Arial" w:cs="Arial"/>
+        <w:t xml:space="preserve"> </w:t>
+      </w:r>
+      <w:proofErr w:type="spellStart"/>
+      <w:r>
+        <w:rPr>
+          <w:rFonts w:eastAsia="Times New Roman" w:cstheme="minorHAnsi"/>
           <w:color w:val="000000"/>
           <w:szCs w:val="24"/>
         </w:rPr>
-      </w:pPr>
-      <w:r>
-        <w:rPr>
-          <w:rFonts w:ascii="Arial" w:eastAsia="Times New Roman" w:hAnsi="Arial" w:cs="Arial"/>
+        <w:t>cards</w:t>
+      </w:r>
+      <w:proofErr w:type="spellEnd"/>
+      <w:r>
+        <w:rPr>
+          <w:rFonts w:eastAsia="Times New Roman" w:cstheme="minorHAnsi"/>
           <w:color w:val="000000"/>
           <w:szCs w:val="24"/>
         </w:rPr>
-        <w:t>Les joueurs forment la meilleure combinaison de 5 cartes en s'appuyant sur les 7 cartes disponibles (2 cartes privatives et 5 cartes communes, ndlr). Vous pouvez jouer le tableau si la combinaison formée par les cartes communes est meilleure que celle obtenue avec vos cartes privatives. Il n'est pas obligatoire d'utiliser au moins une carte privative pour gagner le coup.</w:t>
-      </w:r>
-    </w:p>
-    <w:p>
-      <w:pPr>
-        <w:shd w:val="clear" w:color="auto" w:fill="FFFFFF"/>
-        <w:spacing w:before="100" w:beforeAutospacing="1" w:after="330" w:line="390" w:lineRule="atLeast"/>
-        <w:jc w:val="left"/>
-        <w:rPr>
-          <w:rFonts w:ascii="Arial" w:eastAsia="Times New Roman" w:hAnsi="Arial" w:cs="Arial"/>
+        <w:t>"), puis, au fil des tour de jeu, cinq cartes communes supplémentaires sont éventuellement mises en jeu. Ces cartes forment le tableau de jeu (le “</w:t>
+      </w:r>
+      <w:proofErr w:type="spellStart"/>
+      <w:r>
+        <w:rPr>
+          <w:rFonts w:eastAsia="Times New Roman" w:cstheme="minorHAnsi"/>
           <w:color w:val="000000"/>
           <w:szCs w:val="24"/>
         </w:rPr>
-      </w:pPr>
-      <w:r>
-        <w:rPr>
-          <w:rFonts w:ascii="Arial" w:eastAsia="Times New Roman" w:hAnsi="Arial" w:cs="Arial"/>
+        <w:t>board</w:t>
+      </w:r>
+      <w:proofErr w:type="spellEnd"/>
+      <w:r>
+        <w:rPr>
+          <w:rFonts w:eastAsia="Times New Roman" w:cstheme="minorHAnsi"/>
           <w:color w:val="000000"/>
           <w:szCs w:val="24"/>
         </w:rPr>
-        <w:t>Si les tours d'enchères provoquent l'abandon de tous les adversaires de celui qui a misé, le dernier joueur en jeu rafle le pot commun sans montrer ses cartes. Pour cette raison, un joueur n'est pas obligé de posséder la meilleure combinaison pour gagner le coup. Un joueur peut toujours "bluff" et faire abandonner de meilleures mains. Si aux moins deux joueurs complètent les quatre tours d'enchères et vont jusqu'au showdown (l'abattage, ndlr), la seule possibilité pour empocher le pot est d'avoir la meilleure combinaison de 5 cartes.</w:t>
-      </w:r>
-      <w:r>
-        <w:rPr>
-          <w:rFonts w:ascii="Arial" w:eastAsia="Times New Roman" w:hAnsi="Arial" w:cs="Arial"/>
+        <w:t>”) et chaque joueur doit en utiliser au moins 3 pour former une combinaison valable.</w:t>
+      </w:r>
+    </w:p>
+    <w:p>
+      <w:pPr>
+        <w:shd w:val="clear" w:color="auto" w:fill="FFFFFF"/>
+        <w:spacing w:before="100" w:beforeAutospacing="1" w:after="0"/>
+        <w:rPr>
+          <w:rFonts w:eastAsia="Times New Roman" w:cstheme="minorHAnsi"/>
           <w:color w:val="000000"/>
           <w:szCs w:val="24"/>
         </w:rPr>
-        <w:br/>
-        <w:t>Entrons dans le vif du sujet et penchons nous notamment sur le déroulement du jeu et des tours d'enchères. Pour commencer nous allons étudier les positions clés de la table – le bouton et les blindes (petite blinde et grande blinde).</w:t>
-      </w:r>
-      <w:r>
-        <w:rPr>
-          <w:rFonts w:ascii="Arial" w:eastAsia="Times New Roman" w:hAnsi="Arial" w:cs="Arial"/>
+      </w:pPr>
+      <w:r>
+        <w:rPr>
+          <w:rFonts w:eastAsia="Times New Roman" w:cstheme="minorHAnsi"/>
           <w:color w:val="000000"/>
           <w:szCs w:val="24"/>
         </w:rPr>
+        <w:t>Ces 5 cartes communes sont distribuées en trois étapes. Les trois premières cartes supplémentaires sont appelées le “flop”. Puis une carte de plus est éventuellement distribuées, le “</w:t>
+      </w:r>
+      <w:proofErr w:type="spellStart"/>
+      <w:r>
+        <w:rPr>
+          <w:rFonts w:eastAsia="Times New Roman" w:cstheme="minorHAnsi"/>
+          <w:color w:val="000000"/>
+          <w:szCs w:val="24"/>
+        </w:rPr>
+        <w:t>turn</w:t>
+      </w:r>
+      <w:proofErr w:type="spellEnd"/>
+      <w:r>
+        <w:rPr>
+          <w:rFonts w:eastAsia="Times New Roman" w:cstheme="minorHAnsi"/>
+          <w:color w:val="000000"/>
+          <w:szCs w:val="24"/>
+        </w:rPr>
+        <w:t>” (le tournant, ndlr). Enfin, l'ultime carte commune entre en jeu sous le nom de “river” (la rivière, ndlr).</w:t>
+      </w:r>
+    </w:p>
+    <w:p>
+      <w:pPr>
+        <w:shd w:val="clear" w:color="auto" w:fill="FFFFFF"/>
+        <w:spacing w:before="100" w:beforeAutospacing="1" w:after="0"/>
+        <w:rPr>
+          <w:rFonts w:eastAsia="Times New Roman" w:cstheme="minorHAnsi"/>
+          <w:color w:val="000000"/>
+          <w:szCs w:val="24"/>
+        </w:rPr>
+      </w:pPr>
+      <w:r>
+        <w:rPr>
+          <w:rFonts w:eastAsia="Times New Roman" w:cstheme="minorHAnsi"/>
+          <w:color w:val="000000"/>
+          <w:szCs w:val="24"/>
+        </w:rPr>
+        <w:t>Les joueurs forment la meilleure combinaison de 5 cartes en s'appuyant sur les 7 cartes disponibles (2 cartes privatives et 5 cartes communes, ndlr). Vous pouvez jouer le tableau si la combinaison formée par les cartes communes est meilleure que celle obtenue avec vos cartes privatives. Il n'est pas obligatoire d'utiliser au moins une carte privative pour gagner le coup.</w:t>
+      </w:r>
+    </w:p>
+    <w:p>
+      <w:pPr>
+        <w:shd w:val="clear" w:color="auto" w:fill="FFFFFF"/>
+        <w:spacing w:before="100" w:beforeAutospacing="1" w:after="0"/>
+        <w:rPr>
+          <w:rFonts w:eastAsia="Times New Roman" w:cstheme="minorHAnsi"/>
+          <w:color w:val="000000"/>
+          <w:szCs w:val="24"/>
+        </w:rPr>
+      </w:pPr>
+      <w:r>
+        <w:rPr>
+          <w:rFonts w:eastAsia="Times New Roman" w:cstheme="minorHAnsi"/>
+          <w:color w:val="000000"/>
+          <w:szCs w:val="24"/>
+        </w:rPr>
+        <w:t xml:space="preserve">Si les tours d'enchères provoquent l'abandon de tous les adversaires de celui qui a misé, le dernier joueur en jeu rafle le pot commun sans montrer ses cartes. Pour cette raison, un joueur n'est pas obligé de posséder la meilleure combinaison pour gagner le coup. Un joueur peut toujours "bluff" et faire abandonner de meilleures mains. Si aux moins deux joueurs complètent les quatre tours d'enchères et vont jusqu'au </w:t>
+      </w:r>
+      <w:proofErr w:type="spellStart"/>
+      <w:r>
+        <w:rPr>
+          <w:rFonts w:eastAsia="Times New Roman" w:cstheme="minorHAnsi"/>
+          <w:color w:val="000000"/>
+          <w:szCs w:val="24"/>
+        </w:rPr>
+        <w:t>showdown</w:t>
+      </w:r>
+      <w:proofErr w:type="spellEnd"/>
+      <w:r>
+        <w:rPr>
+          <w:rFonts w:eastAsia="Times New Roman" w:cstheme="minorHAnsi"/>
+          <w:color w:val="000000"/>
+          <w:szCs w:val="24"/>
+        </w:rPr>
+        <w:t xml:space="preserve"> (l'abattage, ndlr), la seule possibilité pour empocher le pot est d'avoir la meilleure combinaison de 5 cartes.</w:t>
+      </w:r>
+      <w:r>
+        <w:rPr>
+          <w:rFonts w:eastAsia="Times New Roman" w:cstheme="minorHAnsi"/>
+          <w:color w:val="000000"/>
+          <w:szCs w:val="24"/>
+        </w:rPr>
         <w:br/>
-      </w:r>
-      <w:r>
-        <w:rPr>
-          <w:rFonts w:ascii="Arial" w:eastAsia="Times New Roman" w:hAnsi="Arial" w:cs="Arial"/>
+        <w:t xml:space="preserve">Entrons dans le vif du sujet et </w:t>
+      </w:r>
+      <w:r>
+        <w:rPr>
+          <w:rFonts w:eastAsia="Times New Roman" w:cstheme="minorHAnsi"/>
+          <w:color w:val="000000"/>
+          <w:szCs w:val="24"/>
+        </w:rPr>
+        <w:t>penchons-nous</w:t>
+      </w:r>
+      <w:r>
+        <w:rPr>
+          <w:rFonts w:eastAsia="Times New Roman" w:cstheme="minorHAnsi"/>
+          <w:color w:val="000000"/>
+          <w:szCs w:val="24"/>
+        </w:rPr>
+        <w:t xml:space="preserve"> notamment sur le déroulement du jeu et des tours d'enchères. Pour commencer nous allons étudier les positions clés de la table – le bouton </w:t>
+      </w:r>
+      <w:r>
+        <w:rPr>
+          <w:rFonts w:eastAsia="Times New Roman" w:cstheme="minorHAnsi"/>
+          <w:color w:val="000000"/>
+          <w:szCs w:val="24"/>
+        </w:rPr>
+        <w:lastRenderedPageBreak/>
+        <w:t>et les blindes (petite blinde et grande blinde).</w:t>
+      </w:r>
+      <w:r>
+        <w:rPr>
+          <w:rFonts w:eastAsia="Times New Roman" w:cstheme="minorHAnsi"/>
+          <w:color w:val="000000"/>
+          <w:szCs w:val="24"/>
+        </w:rPr>
+        <w:br/>
+      </w:r>
+      <w:r>
+        <w:rPr>
+          <w:rFonts w:eastAsia="Times New Roman" w:cstheme="minorHAnsi"/>
           <w:b/>
           <w:bCs/>
           <w:i/>
@@ -1343,6 +1653,7 @@
         <w:r>
           <w:rPr>
             <w:rStyle w:val="Lienhypertexte"/>
+            <w:rFonts w:cstheme="minorHAnsi"/>
             <w:b/>
             <w:bCs/>
             <w:i/>
@@ -1357,7 +1668,6 @@
         <w:pStyle w:val="Titre2"/>
       </w:pPr>
       <w:r>
-        <w:lastRenderedPageBreak/>
         <w:t>Les différentes valeurs de mains</w:t>
       </w:r>
     </w:p>
@@ -1452,29 +1762,20 @@
           <w:i/>
           <w:iCs/>
         </w:rPr>
-        <w:t>Source : www.ludo9.com</w:t>
-      </w:r>
-    </w:p>
-    <w:p>
-      <w:pPr>
-        <w:pStyle w:val="Titre1"/>
-      </w:pPr>
-      <w:r>
-        <w:t>Diagramme d’</w:t>
-      </w:r>
-      <w:r>
-        <w:t>interactions</w:t>
-      </w:r>
-    </w:p>
-    <w:p/>
-    <w:p/>
-    <w:p>
-      <w:pPr>
-        <w:pStyle w:val="Titre1"/>
-      </w:pPr>
-      <w:r>
-        <w:t>Diagramme de séquences</w:t>
-      </w:r>
+        <w:t xml:space="preserve">Source : </w:t>
+      </w:r>
+      <w:hyperlink r:id="rId16" w:history="1">
+        <w:r>
+          <w:rPr>
+            <w:rStyle w:val="Lienhypertexte"/>
+            <w:b/>
+            <w:bCs/>
+            <w:i/>
+            <w:iCs/>
+          </w:rPr>
+          <w:t>www.ludo9.com</w:t>
+        </w:r>
+      </w:hyperlink>
     </w:p>
     <w:p>
       <w:pPr>
@@ -1488,24 +1789,2357 @@
     </w:p>
     <w:p>
       <w:pPr>
+        <w:rPr>
+          <w:rFonts w:asciiTheme="majorHAnsi" w:eastAsiaTheme="majorEastAsia" w:hAnsiTheme="majorHAnsi" w:cstheme="majorBidi"/>
+          <w:color w:val="262626" w:themeColor="text1" w:themeTint="D9"/>
+          <w:sz w:val="40"/>
+          <w:szCs w:val="40"/>
+        </w:rPr>
+      </w:pPr>
+    </w:p>
+    <w:p>
+      <w:pPr>
+        <w:rPr>
+          <w:rFonts w:asciiTheme="majorHAnsi" w:eastAsiaTheme="majorEastAsia" w:hAnsiTheme="majorHAnsi" w:cstheme="majorBidi"/>
+          <w:color w:val="262626" w:themeColor="text1" w:themeTint="D9"/>
+          <w:sz w:val="40"/>
+          <w:szCs w:val="40"/>
+        </w:rPr>
+      </w:pPr>
+    </w:p>
+    <w:p>
+      <w:pPr>
+        <w:rPr>
+          <w:rFonts w:asciiTheme="majorHAnsi" w:eastAsiaTheme="majorEastAsia" w:hAnsiTheme="majorHAnsi" w:cstheme="majorBidi"/>
+          <w:color w:val="262626" w:themeColor="text1" w:themeTint="D9"/>
+          <w:sz w:val="40"/>
+          <w:szCs w:val="40"/>
+        </w:rPr>
+      </w:pPr>
+    </w:p>
+    <w:p>
+      <w:pPr>
         <w:pStyle w:val="Titre1"/>
       </w:pPr>
       <w:r>
-        <w:t>Explication de la GUI</w:t>
-      </w:r>
-    </w:p>
-    <w:p>
-      <w:r>
-        <w:t>Si on clique sur miser cela fait ca …. Bla bla bla….</w:t>
-      </w:r>
-      <w:bookmarkStart w:id="1" w:name="_GoBack"/>
-      <w:bookmarkEnd w:id="1"/>
+        <w:t>Interactions</w:t>
+      </w:r>
+      <w:r>
+        <w:t xml:space="preserve"> de la GUI</w:t>
+      </w:r>
+      <w:r>
+        <w:t xml:space="preserve"> </w:t>
+      </w:r>
+    </w:p>
+    <w:p>
+      <w:r>
+        <w:t>Afin de plus expliciter les détails de la GUI, et les différentes actions possibles sur celle-ci, voici une liste des interactions utilisateurs possibles :</w:t>
+      </w:r>
+    </w:p>
+    <w:p>
+      <w:r>
+        <w:rPr>
+          <w:noProof/>
+        </w:rPr>
+        <w:lastRenderedPageBreak/>
+        <mc:AlternateContent>
+          <mc:Choice Requires="wps">
+            <w:drawing>
+              <wp:anchor distT="0" distB="0" distL="114300" distR="114300" simplePos="0" relativeHeight="251669504" behindDoc="0" locked="0" layoutInCell="1" allowOverlap="1" wp14:anchorId="214707C1" wp14:editId="0D2DD15E">
+                <wp:simplePos x="0" y="0"/>
+                <wp:positionH relativeFrom="column">
+                  <wp:posOffset>2835289</wp:posOffset>
+                </wp:positionH>
+                <wp:positionV relativeFrom="paragraph">
+                  <wp:posOffset>1877429</wp:posOffset>
+                </wp:positionV>
+                <wp:extent cx="244549" cy="329609"/>
+                <wp:effectExtent l="0" t="0" r="22225" b="32385"/>
+                <wp:wrapNone/>
+                <wp:docPr id="23" name="Organigramme : Connecteur page suivante 23"/>
+                <wp:cNvGraphicFramePr/>
+                <a:graphic xmlns:a="http://schemas.openxmlformats.org/drawingml/2006/main">
+                  <a:graphicData uri="http://schemas.microsoft.com/office/word/2010/wordprocessingShape">
+                    <wps:wsp>
+                      <wps:cNvSpPr/>
+                      <wps:spPr>
+                        <a:xfrm>
+                          <a:off x="0" y="0"/>
+                          <a:ext cx="244549" cy="329609"/>
+                        </a:xfrm>
+                        <a:prstGeom prst="flowChartOffpageConnector">
+                          <a:avLst/>
+                        </a:prstGeom>
+                        <a:solidFill>
+                          <a:srgbClr val="FF0000"/>
+                        </a:solidFill>
+                      </wps:spPr>
+                      <wps:style>
+                        <a:lnRef idx="3">
+                          <a:schemeClr val="lt1"/>
+                        </a:lnRef>
+                        <a:fillRef idx="1">
+                          <a:schemeClr val="accent5"/>
+                        </a:fillRef>
+                        <a:effectRef idx="1">
+                          <a:schemeClr val="accent5"/>
+                        </a:effectRef>
+                        <a:fontRef idx="minor">
+                          <a:schemeClr val="lt1"/>
+                        </a:fontRef>
+                      </wps:style>
+                      <wps:txbx>
+                        <w:txbxContent>
+                          <w:p>
+                            <w:pPr>
+                              <w:ind w:left="720" w:hanging="720"/>
+                              <w:jc w:val="center"/>
+                              <w:rPr>
+                                <w:b/>
+                                <w:bCs/>
+                              </w:rPr>
+                            </w:pPr>
+                            <w:r>
+                              <w:rPr>
+                                <w:b/>
+                                <w:bCs/>
+                              </w:rPr>
+                              <w:t>6</w:t>
+                            </w:r>
+                            <w:r>
+                              <w:rPr>
+                                <w:b/>
+                                <w:bCs/>
+                                <w:noProof/>
+                              </w:rPr>
+                              <w:drawing>
+                                <wp:inline distT="0" distB="0" distL="0" distR="0" wp14:anchorId="4D662C3C" wp14:editId="63BBC7F2">
+                                  <wp:extent cx="42545" cy="57785"/>
+                                  <wp:effectExtent l="0" t="0" r="0" b="0"/>
+                                  <wp:docPr id="24" name="Image 24"/>
+                                  <wp:cNvGraphicFramePr>
+                                    <a:graphicFrameLocks xmlns:a="http://schemas.openxmlformats.org/drawingml/2006/main" noChangeAspect="1"/>
+                                  </wp:cNvGraphicFramePr>
+                                  <a:graphic xmlns:a="http://schemas.openxmlformats.org/drawingml/2006/main">
+                                    <a:graphicData uri="http://schemas.openxmlformats.org/drawingml/2006/picture">
+                                      <pic:pic xmlns:pic="http://schemas.openxmlformats.org/drawingml/2006/picture">
+                                        <pic:nvPicPr>
+                                          <pic:cNvPr id="0" name="Picture 12"/>
+                                          <pic:cNvPicPr>
+                                            <a:picLocks noChangeAspect="1" noChangeArrowheads="1"/>
+                                          </pic:cNvPicPr>
+                                        </pic:nvPicPr>
+                                        <pic:blipFill>
+                                          <a:blip r:embed="rId17">
+                                            <a:extLst>
+                                              <a:ext uri="{28A0092B-C50C-407E-A947-70E740481C1C}">
+                                                <a14:useLocalDpi xmlns:a14="http://schemas.microsoft.com/office/drawing/2010/main" val="0"/>
+                                              </a:ext>
+                                            </a:extLst>
+                                          </a:blip>
+                                          <a:srcRect/>
+                                          <a:stretch>
+                                            <a:fillRect/>
+                                          </a:stretch>
+                                        </pic:blipFill>
+                                        <pic:spPr bwMode="auto">
+                                          <a:xfrm>
+                                            <a:off x="0" y="0"/>
+                                            <a:ext cx="42545" cy="57785"/>
+                                          </a:xfrm>
+                                          <a:prstGeom prst="rect">
+                                            <a:avLst/>
+                                          </a:prstGeom>
+                                          <a:noFill/>
+                                          <a:ln>
+                                            <a:noFill/>
+                                          </a:ln>
+                                        </pic:spPr>
+                                      </pic:pic>
+                                    </a:graphicData>
+                                  </a:graphic>
+                                </wp:inline>
+                              </w:drawing>
+                            </w:r>
+                            <w:r>
+                              <w:rPr>
+                                <w:b/>
+                                <w:bCs/>
+                                <w:noProof/>
+                              </w:rPr>
+                              <w:drawing>
+                                <wp:inline distT="0" distB="0" distL="0" distR="0" wp14:anchorId="35F28587" wp14:editId="33F95420">
+                                  <wp:extent cx="42545" cy="57785"/>
+                                  <wp:effectExtent l="0" t="0" r="0" b="0"/>
+                                  <wp:docPr id="25" name="Image 25"/>
+                                  <wp:cNvGraphicFramePr>
+                                    <a:graphicFrameLocks xmlns:a="http://schemas.openxmlformats.org/drawingml/2006/main" noChangeAspect="1"/>
+                                  </wp:cNvGraphicFramePr>
+                                  <a:graphic xmlns:a="http://schemas.openxmlformats.org/drawingml/2006/main">
+                                    <a:graphicData uri="http://schemas.openxmlformats.org/drawingml/2006/picture">
+                                      <pic:pic xmlns:pic="http://schemas.openxmlformats.org/drawingml/2006/picture">
+                                        <pic:nvPicPr>
+                                          <pic:cNvPr id="0" name="Picture 11"/>
+                                          <pic:cNvPicPr>
+                                            <a:picLocks noChangeAspect="1" noChangeArrowheads="1"/>
+                                          </pic:cNvPicPr>
+                                        </pic:nvPicPr>
+                                        <pic:blipFill>
+                                          <a:blip r:embed="rId18">
+                                            <a:extLst>
+                                              <a:ext uri="{28A0092B-C50C-407E-A947-70E740481C1C}">
+                                                <a14:useLocalDpi xmlns:a14="http://schemas.microsoft.com/office/drawing/2010/main" val="0"/>
+                                              </a:ext>
+                                            </a:extLst>
+                                          </a:blip>
+                                          <a:srcRect/>
+                                          <a:stretch>
+                                            <a:fillRect/>
+                                          </a:stretch>
+                                        </pic:blipFill>
+                                        <pic:spPr bwMode="auto">
+                                          <a:xfrm>
+                                            <a:off x="0" y="0"/>
+                                            <a:ext cx="42545" cy="57785"/>
+                                          </a:xfrm>
+                                          <a:prstGeom prst="rect">
+                                            <a:avLst/>
+                                          </a:prstGeom>
+                                          <a:noFill/>
+                                          <a:ln>
+                                            <a:noFill/>
+                                          </a:ln>
+                                        </pic:spPr>
+                                      </pic:pic>
+                                    </a:graphicData>
+                                  </a:graphic>
+                                </wp:inline>
+                              </w:drawing>
+                            </w:r>
+                            <w:r>
+                              <w:rPr>
+                                <w:b/>
+                                <w:bCs/>
+                                <w:noProof/>
+                              </w:rPr>
+                              <w:drawing>
+                                <wp:inline distT="0" distB="0" distL="0" distR="0" wp14:anchorId="7F1D1F6C" wp14:editId="1B4B5D3C">
+                                  <wp:extent cx="42545" cy="57785"/>
+                                  <wp:effectExtent l="0" t="0" r="0" b="0"/>
+                                  <wp:docPr id="26" name="Image 26"/>
+                                  <wp:cNvGraphicFramePr>
+                                    <a:graphicFrameLocks xmlns:a="http://schemas.openxmlformats.org/drawingml/2006/main" noChangeAspect="1"/>
+                                  </wp:cNvGraphicFramePr>
+                                  <a:graphic xmlns:a="http://schemas.openxmlformats.org/drawingml/2006/main">
+                                    <a:graphicData uri="http://schemas.openxmlformats.org/drawingml/2006/picture">
+                                      <pic:pic xmlns:pic="http://schemas.openxmlformats.org/drawingml/2006/picture">
+                                        <pic:nvPicPr>
+                                          <pic:cNvPr id="0" name="Picture 10"/>
+                                          <pic:cNvPicPr>
+                                            <a:picLocks noChangeAspect="1" noChangeArrowheads="1"/>
+                                          </pic:cNvPicPr>
+                                        </pic:nvPicPr>
+                                        <pic:blipFill>
+                                          <a:blip r:embed="rId19">
+                                            <a:extLst>
+                                              <a:ext uri="{28A0092B-C50C-407E-A947-70E740481C1C}">
+                                                <a14:useLocalDpi xmlns:a14="http://schemas.microsoft.com/office/drawing/2010/main" val="0"/>
+                                              </a:ext>
+                                            </a:extLst>
+                                          </a:blip>
+                                          <a:srcRect/>
+                                          <a:stretch>
+                                            <a:fillRect/>
+                                          </a:stretch>
+                                        </pic:blipFill>
+                                        <pic:spPr bwMode="auto">
+                                          <a:xfrm>
+                                            <a:off x="0" y="0"/>
+                                            <a:ext cx="42545" cy="57785"/>
+                                          </a:xfrm>
+                                          <a:prstGeom prst="rect">
+                                            <a:avLst/>
+                                          </a:prstGeom>
+                                          <a:noFill/>
+                                          <a:ln>
+                                            <a:noFill/>
+                                          </a:ln>
+                                        </pic:spPr>
+                                      </pic:pic>
+                                    </a:graphicData>
+                                  </a:graphic>
+                                </wp:inline>
+                              </w:drawing>
+                            </w:r>
+                          </w:p>
+                        </w:txbxContent>
+                      </wps:txbx>
+                      <wps:bodyPr rot="0" spcFirstLastPara="0" vertOverflow="overflow" horzOverflow="overflow" vert="horz" wrap="square" lIns="91440" tIns="45720" rIns="91440" bIns="45720" numCol="1" spcCol="0" rtlCol="0" fromWordArt="0" anchor="ctr" anchorCtr="0" forceAA="0" compatLnSpc="1">
+                        <a:prstTxWarp prst="textNoShape">
+                          <a:avLst/>
+                        </a:prstTxWarp>
+                        <a:noAutofit/>
+                      </wps:bodyPr>
+                    </wps:wsp>
+                  </a:graphicData>
+                </a:graphic>
+                <wp14:sizeRelH relativeFrom="margin">
+                  <wp14:pctWidth>0</wp14:pctWidth>
+                </wp14:sizeRelH>
+                <wp14:sizeRelV relativeFrom="margin">
+                  <wp14:pctHeight>0</wp14:pctHeight>
+                </wp14:sizeRelV>
+              </wp:anchor>
+            </w:drawing>
+          </mc:Choice>
+          <mc:Fallback>
+            <w:pict>
+              <v:shapetype w14:anchorId="214707C1" id="_x0000_t177" coordsize="21600,21600" o:spt="177" path="m,l21600,r,17255l10800,21600,,17255xe">
+                <v:stroke joinstyle="miter"/>
+                <v:path gradientshapeok="t" o:connecttype="rect" textboxrect="0,0,21600,17255"/>
+              </v:shapetype>
+              <v:shape id="Organigramme : Connecteur page suivante 23" o:spid="_x0000_s1026" type="#_x0000_t177" style="position:absolute;left:0;text-align:left;margin-left:223.25pt;margin-top:147.85pt;width:19.25pt;height:25.95pt;z-index:251669504;visibility:visible;mso-wrap-style:square;mso-width-percent:0;mso-height-percent:0;mso-wrap-distance-left:9pt;mso-wrap-distance-top:0;mso-wrap-distance-right:9pt;mso-wrap-distance-bottom:0;mso-position-horizontal:absolute;mso-position-horizontal-relative:text;mso-position-vertical:absolute;mso-position-vertical-relative:text;mso-width-percent:0;mso-height-percent:0;mso-width-relative:margin;mso-height-relative:margin;v-text-anchor:middle" o:gfxdata="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" fillcolor="red" strokecolor="white [3201]" strokeweight="1.5pt">
+                <v:textbox>
+                  <w:txbxContent>
+                    <w:p>
+                      <w:pPr>
+                        <w:ind w:left="720" w:hanging="720"/>
+                        <w:jc w:val="center"/>
+                        <w:rPr>
+                          <w:b/>
+                          <w:bCs/>
+                        </w:rPr>
+                      </w:pPr>
+                      <w:r>
+                        <w:rPr>
+                          <w:b/>
+                          <w:bCs/>
+                        </w:rPr>
+                        <w:t>6</w:t>
+                      </w:r>
+                      <w:r>
+                        <w:rPr>
+                          <w:b/>
+                          <w:bCs/>
+                          <w:noProof/>
+                        </w:rPr>
+                        <w:drawing>
+                          <wp:inline distT="0" distB="0" distL="0" distR="0" wp14:anchorId="4D662C3C" wp14:editId="63BBC7F2">
+                            <wp:extent cx="42545" cy="57785"/>
+                            <wp:effectExtent l="0" t="0" r="0" b="0"/>
+                            <wp:docPr id="24" name="Image 24"/>
+                            <wp:cNvGraphicFramePr>
+                              <a:graphicFrameLocks xmlns:a="http://schemas.openxmlformats.org/drawingml/2006/main" noChangeAspect="1"/>
+                            </wp:cNvGraphicFramePr>
+                            <a:graphic xmlns:a="http://schemas.openxmlformats.org/drawingml/2006/main">
+                              <a:graphicData uri="http://schemas.openxmlformats.org/drawingml/2006/picture">
+                                <pic:pic xmlns:pic="http://schemas.openxmlformats.org/drawingml/2006/picture">
+                                  <pic:nvPicPr>
+                                    <pic:cNvPr id="0" name="Picture 12"/>
+                                    <pic:cNvPicPr>
+                                      <a:picLocks noChangeAspect="1" noChangeArrowheads="1"/>
+                                    </pic:cNvPicPr>
+                                  </pic:nvPicPr>
+                                  <pic:blipFill>
+                                    <a:blip r:embed="rId17">
+                                      <a:extLst>
+                                        <a:ext uri="{28A0092B-C50C-407E-A947-70E740481C1C}">
+                                          <a14:useLocalDpi xmlns:a14="http://schemas.microsoft.com/office/drawing/2010/main" val="0"/>
+                                        </a:ext>
+                                      </a:extLst>
+                                    </a:blip>
+                                    <a:srcRect/>
+                                    <a:stretch>
+                                      <a:fillRect/>
+                                    </a:stretch>
+                                  </pic:blipFill>
+                                  <pic:spPr bwMode="auto">
+                                    <a:xfrm>
+                                      <a:off x="0" y="0"/>
+                                      <a:ext cx="42545" cy="57785"/>
+                                    </a:xfrm>
+                                    <a:prstGeom prst="rect">
+                                      <a:avLst/>
+                                    </a:prstGeom>
+                                    <a:noFill/>
+                                    <a:ln>
+                                      <a:noFill/>
+                                    </a:ln>
+                                  </pic:spPr>
+                                </pic:pic>
+                              </a:graphicData>
+                            </a:graphic>
+                          </wp:inline>
+                        </w:drawing>
+                      </w:r>
+                      <w:r>
+                        <w:rPr>
+                          <w:b/>
+                          <w:bCs/>
+                          <w:noProof/>
+                        </w:rPr>
+                        <w:drawing>
+                          <wp:inline distT="0" distB="0" distL="0" distR="0" wp14:anchorId="35F28587" wp14:editId="33F95420">
+                            <wp:extent cx="42545" cy="57785"/>
+                            <wp:effectExtent l="0" t="0" r="0" b="0"/>
+                            <wp:docPr id="25" name="Image 25"/>
+                            <wp:cNvGraphicFramePr>
+                              <a:graphicFrameLocks xmlns:a="http://schemas.openxmlformats.org/drawingml/2006/main" noChangeAspect="1"/>
+                            </wp:cNvGraphicFramePr>
+                            <a:graphic xmlns:a="http://schemas.openxmlformats.org/drawingml/2006/main">
+                              <a:graphicData uri="http://schemas.openxmlformats.org/drawingml/2006/picture">
+                                <pic:pic xmlns:pic="http://schemas.openxmlformats.org/drawingml/2006/picture">
+                                  <pic:nvPicPr>
+                                    <pic:cNvPr id="0" name="Picture 11"/>
+                                    <pic:cNvPicPr>
+                                      <a:picLocks noChangeAspect="1" noChangeArrowheads="1"/>
+                                    </pic:cNvPicPr>
+                                  </pic:nvPicPr>
+                                  <pic:blipFill>
+                                    <a:blip r:embed="rId18">
+                                      <a:extLst>
+                                        <a:ext uri="{28A0092B-C50C-407E-A947-70E740481C1C}">
+                                          <a14:useLocalDpi xmlns:a14="http://schemas.microsoft.com/office/drawing/2010/main" val="0"/>
+                                        </a:ext>
+                                      </a:extLst>
+                                    </a:blip>
+                                    <a:srcRect/>
+                                    <a:stretch>
+                                      <a:fillRect/>
+                                    </a:stretch>
+                                  </pic:blipFill>
+                                  <pic:spPr bwMode="auto">
+                                    <a:xfrm>
+                                      <a:off x="0" y="0"/>
+                                      <a:ext cx="42545" cy="57785"/>
+                                    </a:xfrm>
+                                    <a:prstGeom prst="rect">
+                                      <a:avLst/>
+                                    </a:prstGeom>
+                                    <a:noFill/>
+                                    <a:ln>
+                                      <a:noFill/>
+                                    </a:ln>
+                                  </pic:spPr>
+                                </pic:pic>
+                              </a:graphicData>
+                            </a:graphic>
+                          </wp:inline>
+                        </w:drawing>
+                      </w:r>
+                      <w:r>
+                        <w:rPr>
+                          <w:b/>
+                          <w:bCs/>
+                          <w:noProof/>
+                        </w:rPr>
+                        <w:drawing>
+                          <wp:inline distT="0" distB="0" distL="0" distR="0" wp14:anchorId="7F1D1F6C" wp14:editId="1B4B5D3C">
+                            <wp:extent cx="42545" cy="57785"/>
+                            <wp:effectExtent l="0" t="0" r="0" b="0"/>
+                            <wp:docPr id="26" name="Image 26"/>
+                            <wp:cNvGraphicFramePr>
+                              <a:graphicFrameLocks xmlns:a="http://schemas.openxmlformats.org/drawingml/2006/main" noChangeAspect="1"/>
+                            </wp:cNvGraphicFramePr>
+                            <a:graphic xmlns:a="http://schemas.openxmlformats.org/drawingml/2006/main">
+                              <a:graphicData uri="http://schemas.openxmlformats.org/drawingml/2006/picture">
+                                <pic:pic xmlns:pic="http://schemas.openxmlformats.org/drawingml/2006/picture">
+                                  <pic:nvPicPr>
+                                    <pic:cNvPr id="0" name="Picture 10"/>
+                                    <pic:cNvPicPr>
+                                      <a:picLocks noChangeAspect="1" noChangeArrowheads="1"/>
+                                    </pic:cNvPicPr>
+                                  </pic:nvPicPr>
+                                  <pic:blipFill>
+                                    <a:blip r:embed="rId19">
+                                      <a:extLst>
+                                        <a:ext uri="{28A0092B-C50C-407E-A947-70E740481C1C}">
+                                          <a14:useLocalDpi xmlns:a14="http://schemas.microsoft.com/office/drawing/2010/main" val="0"/>
+                                        </a:ext>
+                                      </a:extLst>
+                                    </a:blip>
+                                    <a:srcRect/>
+                                    <a:stretch>
+                                      <a:fillRect/>
+                                    </a:stretch>
+                                  </pic:blipFill>
+                                  <pic:spPr bwMode="auto">
+                                    <a:xfrm>
+                                      <a:off x="0" y="0"/>
+                                      <a:ext cx="42545" cy="57785"/>
+                                    </a:xfrm>
+                                    <a:prstGeom prst="rect">
+                                      <a:avLst/>
+                                    </a:prstGeom>
+                                    <a:noFill/>
+                                    <a:ln>
+                                      <a:noFill/>
+                                    </a:ln>
+                                  </pic:spPr>
+                                </pic:pic>
+                              </a:graphicData>
+                            </a:graphic>
+                          </wp:inline>
+                        </w:drawing>
+                      </w:r>
+                    </w:p>
+                  </w:txbxContent>
+                </v:textbox>
+              </v:shape>
+            </w:pict>
+          </mc:Fallback>
+        </mc:AlternateContent>
+      </w:r>
+      <w:r>
+        <w:rPr>
+          <w:noProof/>
+        </w:rPr>
+        <mc:AlternateContent>
+          <mc:Choice Requires="wps">
+            <w:drawing>
+              <wp:anchor distT="0" distB="0" distL="114300" distR="114300" simplePos="0" relativeHeight="251667456" behindDoc="0" locked="0" layoutInCell="1" allowOverlap="1" wp14:anchorId="2B8630FA" wp14:editId="35B85747">
+                <wp:simplePos x="0" y="0"/>
+                <wp:positionH relativeFrom="column">
+                  <wp:posOffset>5015023</wp:posOffset>
+                </wp:positionH>
+                <wp:positionV relativeFrom="paragraph">
+                  <wp:posOffset>4291228</wp:posOffset>
+                </wp:positionV>
+                <wp:extent cx="244549" cy="329609"/>
+                <wp:effectExtent l="0" t="0" r="22225" b="32385"/>
+                <wp:wrapNone/>
+                <wp:docPr id="19" name="Organigramme : Connecteur page suivante 19"/>
+                <wp:cNvGraphicFramePr/>
+                <a:graphic xmlns:a="http://schemas.openxmlformats.org/drawingml/2006/main">
+                  <a:graphicData uri="http://schemas.microsoft.com/office/word/2010/wordprocessingShape">
+                    <wps:wsp>
+                      <wps:cNvSpPr/>
+                      <wps:spPr>
+                        <a:xfrm>
+                          <a:off x="0" y="0"/>
+                          <a:ext cx="244549" cy="329609"/>
+                        </a:xfrm>
+                        <a:prstGeom prst="flowChartOffpageConnector">
+                          <a:avLst/>
+                        </a:prstGeom>
+                        <a:solidFill>
+                          <a:srgbClr val="FF0000"/>
+                        </a:solidFill>
+                      </wps:spPr>
+                      <wps:style>
+                        <a:lnRef idx="3">
+                          <a:schemeClr val="lt1"/>
+                        </a:lnRef>
+                        <a:fillRef idx="1">
+                          <a:schemeClr val="accent5"/>
+                        </a:fillRef>
+                        <a:effectRef idx="1">
+                          <a:schemeClr val="accent5"/>
+                        </a:effectRef>
+                        <a:fontRef idx="minor">
+                          <a:schemeClr val="lt1"/>
+                        </a:fontRef>
+                      </wps:style>
+                      <wps:txbx>
+                        <w:txbxContent>
+                          <w:p>
+                            <w:pPr>
+                              <w:ind w:left="720" w:hanging="720"/>
+                              <w:jc w:val="center"/>
+                              <w:rPr>
+                                <w:b/>
+                                <w:bCs/>
+                              </w:rPr>
+                            </w:pPr>
+                            <w:r>
+                              <w:rPr>
+                                <w:b/>
+                                <w:bCs/>
+                              </w:rPr>
+                              <w:t>5</w:t>
+                            </w:r>
+                            <w:r>
+                              <w:rPr>
+                                <w:b/>
+                                <w:bCs/>
+                                <w:noProof/>
+                              </w:rPr>
+                              <w:drawing>
+                                <wp:inline distT="0" distB="0" distL="0" distR="0" wp14:anchorId="1AC7A167" wp14:editId="77879DA5">
+                                  <wp:extent cx="42545" cy="57785"/>
+                                  <wp:effectExtent l="0" t="0" r="0" b="0"/>
+                                  <wp:docPr id="20" name="Image 20"/>
+                                  <wp:cNvGraphicFramePr>
+                                    <a:graphicFrameLocks xmlns:a="http://schemas.openxmlformats.org/drawingml/2006/main" noChangeAspect="1"/>
+                                  </wp:cNvGraphicFramePr>
+                                  <a:graphic xmlns:a="http://schemas.openxmlformats.org/drawingml/2006/main">
+                                    <a:graphicData uri="http://schemas.openxmlformats.org/drawingml/2006/picture">
+                                      <pic:pic xmlns:pic="http://schemas.openxmlformats.org/drawingml/2006/picture">
+                                        <pic:nvPicPr>
+                                          <pic:cNvPr id="0" name="Picture 12"/>
+                                          <pic:cNvPicPr>
+                                            <a:picLocks noChangeAspect="1" noChangeArrowheads="1"/>
+                                          </pic:cNvPicPr>
+                                        </pic:nvPicPr>
+                                        <pic:blipFill>
+                                          <a:blip r:embed="rId17">
+                                            <a:extLst>
+                                              <a:ext uri="{28A0092B-C50C-407E-A947-70E740481C1C}">
+                                                <a14:useLocalDpi xmlns:a14="http://schemas.microsoft.com/office/drawing/2010/main" val="0"/>
+                                              </a:ext>
+                                            </a:extLst>
+                                          </a:blip>
+                                          <a:srcRect/>
+                                          <a:stretch>
+                                            <a:fillRect/>
+                                          </a:stretch>
+                                        </pic:blipFill>
+                                        <pic:spPr bwMode="auto">
+                                          <a:xfrm>
+                                            <a:off x="0" y="0"/>
+                                            <a:ext cx="42545" cy="57785"/>
+                                          </a:xfrm>
+                                          <a:prstGeom prst="rect">
+                                            <a:avLst/>
+                                          </a:prstGeom>
+                                          <a:noFill/>
+                                          <a:ln>
+                                            <a:noFill/>
+                                          </a:ln>
+                                        </pic:spPr>
+                                      </pic:pic>
+                                    </a:graphicData>
+                                  </a:graphic>
+                                </wp:inline>
+                              </w:drawing>
+                            </w:r>
+                            <w:r>
+                              <w:rPr>
+                                <w:b/>
+                                <w:bCs/>
+                                <w:noProof/>
+                              </w:rPr>
+                              <w:drawing>
+                                <wp:inline distT="0" distB="0" distL="0" distR="0" wp14:anchorId="28B7A9BF" wp14:editId="28F7BFF5">
+                                  <wp:extent cx="42545" cy="57785"/>
+                                  <wp:effectExtent l="0" t="0" r="0" b="0"/>
+                                  <wp:docPr id="21" name="Image 21"/>
+                                  <wp:cNvGraphicFramePr>
+                                    <a:graphicFrameLocks xmlns:a="http://schemas.openxmlformats.org/drawingml/2006/main" noChangeAspect="1"/>
+                                  </wp:cNvGraphicFramePr>
+                                  <a:graphic xmlns:a="http://schemas.openxmlformats.org/drawingml/2006/main">
+                                    <a:graphicData uri="http://schemas.openxmlformats.org/drawingml/2006/picture">
+                                      <pic:pic xmlns:pic="http://schemas.openxmlformats.org/drawingml/2006/picture">
+                                        <pic:nvPicPr>
+                                          <pic:cNvPr id="0" name="Picture 11"/>
+                                          <pic:cNvPicPr>
+                                            <a:picLocks noChangeAspect="1" noChangeArrowheads="1"/>
+                                          </pic:cNvPicPr>
+                                        </pic:nvPicPr>
+                                        <pic:blipFill>
+                                          <a:blip r:embed="rId18">
+                                            <a:extLst>
+                                              <a:ext uri="{28A0092B-C50C-407E-A947-70E740481C1C}">
+                                                <a14:useLocalDpi xmlns:a14="http://schemas.microsoft.com/office/drawing/2010/main" val="0"/>
+                                              </a:ext>
+                                            </a:extLst>
+                                          </a:blip>
+                                          <a:srcRect/>
+                                          <a:stretch>
+                                            <a:fillRect/>
+                                          </a:stretch>
+                                        </pic:blipFill>
+                                        <pic:spPr bwMode="auto">
+                                          <a:xfrm>
+                                            <a:off x="0" y="0"/>
+                                            <a:ext cx="42545" cy="57785"/>
+                                          </a:xfrm>
+                                          <a:prstGeom prst="rect">
+                                            <a:avLst/>
+                                          </a:prstGeom>
+                                          <a:noFill/>
+                                          <a:ln>
+                                            <a:noFill/>
+                                          </a:ln>
+                                        </pic:spPr>
+                                      </pic:pic>
+                                    </a:graphicData>
+                                  </a:graphic>
+                                </wp:inline>
+                              </w:drawing>
+                            </w:r>
+                            <w:r>
+                              <w:rPr>
+                                <w:b/>
+                                <w:bCs/>
+                                <w:noProof/>
+                              </w:rPr>
+                              <w:drawing>
+                                <wp:inline distT="0" distB="0" distL="0" distR="0" wp14:anchorId="438BDCFD" wp14:editId="67A9BE95">
+                                  <wp:extent cx="42545" cy="57785"/>
+                                  <wp:effectExtent l="0" t="0" r="0" b="0"/>
+                                  <wp:docPr id="22" name="Image 22"/>
+                                  <wp:cNvGraphicFramePr>
+                                    <a:graphicFrameLocks xmlns:a="http://schemas.openxmlformats.org/drawingml/2006/main" noChangeAspect="1"/>
+                                  </wp:cNvGraphicFramePr>
+                                  <a:graphic xmlns:a="http://schemas.openxmlformats.org/drawingml/2006/main">
+                                    <a:graphicData uri="http://schemas.openxmlformats.org/drawingml/2006/picture">
+                                      <pic:pic xmlns:pic="http://schemas.openxmlformats.org/drawingml/2006/picture">
+                                        <pic:nvPicPr>
+                                          <pic:cNvPr id="0" name="Picture 10"/>
+                                          <pic:cNvPicPr>
+                                            <a:picLocks noChangeAspect="1" noChangeArrowheads="1"/>
+                                          </pic:cNvPicPr>
+                                        </pic:nvPicPr>
+                                        <pic:blipFill>
+                                          <a:blip r:embed="rId19">
+                                            <a:extLst>
+                                              <a:ext uri="{28A0092B-C50C-407E-A947-70E740481C1C}">
+                                                <a14:useLocalDpi xmlns:a14="http://schemas.microsoft.com/office/drawing/2010/main" val="0"/>
+                                              </a:ext>
+                                            </a:extLst>
+                                          </a:blip>
+                                          <a:srcRect/>
+                                          <a:stretch>
+                                            <a:fillRect/>
+                                          </a:stretch>
+                                        </pic:blipFill>
+                                        <pic:spPr bwMode="auto">
+                                          <a:xfrm>
+                                            <a:off x="0" y="0"/>
+                                            <a:ext cx="42545" cy="57785"/>
+                                          </a:xfrm>
+                                          <a:prstGeom prst="rect">
+                                            <a:avLst/>
+                                          </a:prstGeom>
+                                          <a:noFill/>
+                                          <a:ln>
+                                            <a:noFill/>
+                                          </a:ln>
+                                        </pic:spPr>
+                                      </pic:pic>
+                                    </a:graphicData>
+                                  </a:graphic>
+                                </wp:inline>
+                              </w:drawing>
+                            </w:r>
+                          </w:p>
+                        </w:txbxContent>
+                      </wps:txbx>
+                      <wps:bodyPr rot="0" spcFirstLastPara="0" vertOverflow="overflow" horzOverflow="overflow" vert="horz" wrap="square" lIns="91440" tIns="45720" rIns="91440" bIns="45720" numCol="1" spcCol="0" rtlCol="0" fromWordArt="0" anchor="ctr" anchorCtr="0" forceAA="0" compatLnSpc="1">
+                        <a:prstTxWarp prst="textNoShape">
+                          <a:avLst/>
+                        </a:prstTxWarp>
+                        <a:noAutofit/>
+                      </wps:bodyPr>
+                    </wps:wsp>
+                  </a:graphicData>
+                </a:graphic>
+                <wp14:sizeRelH relativeFrom="margin">
+                  <wp14:pctWidth>0</wp14:pctWidth>
+                </wp14:sizeRelH>
+                <wp14:sizeRelV relativeFrom="margin">
+                  <wp14:pctHeight>0</wp14:pctHeight>
+                </wp14:sizeRelV>
+              </wp:anchor>
+            </w:drawing>
+          </mc:Choice>
+          <mc:Fallback>
+            <w:pict>
+              <v:shape w14:anchorId="2B8630FA" id="Organigramme : Connecteur page suivante 19" o:spid="_x0000_s1027" type="#_x0000_t177" style="position:absolute;left:0;text-align:left;margin-left:394.9pt;margin-top:337.9pt;width:19.25pt;height:25.95pt;z-index:251667456;visibility:visible;mso-wrap-style:square;mso-width-percent:0;mso-height-percent:0;mso-wrap-distance-left:9pt;mso-wrap-distance-top:0;mso-wrap-distance-right:9pt;mso-wrap-distance-bottom:0;mso-position-horizontal:absolute;mso-position-horizontal-relative:text;mso-position-vertical:absolute;mso-position-vertical-relative:text;mso-width-percent:0;mso-height-percent:0;mso-width-relative:margin;mso-height-relative:margin;v-text-anchor:middle" o:gfxdata="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" fillcolor="red" strokecolor="white [3201]" strokeweight="1.5pt">
+                <v:textbox>
+                  <w:txbxContent>
+                    <w:p>
+                      <w:pPr>
+                        <w:ind w:left="720" w:hanging="720"/>
+                        <w:jc w:val="center"/>
+                        <w:rPr>
+                          <w:b/>
+                          <w:bCs/>
+                        </w:rPr>
+                      </w:pPr>
+                      <w:r>
+                        <w:rPr>
+                          <w:b/>
+                          <w:bCs/>
+                        </w:rPr>
+                        <w:t>5</w:t>
+                      </w:r>
+                      <w:r>
+                        <w:rPr>
+                          <w:b/>
+                          <w:bCs/>
+                          <w:noProof/>
+                        </w:rPr>
+                        <w:drawing>
+                          <wp:inline distT="0" distB="0" distL="0" distR="0" wp14:anchorId="1AC7A167" wp14:editId="77879DA5">
+                            <wp:extent cx="42545" cy="57785"/>
+                            <wp:effectExtent l="0" t="0" r="0" b="0"/>
+                            <wp:docPr id="20" name="Image 20"/>
+                            <wp:cNvGraphicFramePr>
+                              <a:graphicFrameLocks xmlns:a="http://schemas.openxmlformats.org/drawingml/2006/main" noChangeAspect="1"/>
+                            </wp:cNvGraphicFramePr>
+                            <a:graphic xmlns:a="http://schemas.openxmlformats.org/drawingml/2006/main">
+                              <a:graphicData uri="http://schemas.openxmlformats.org/drawingml/2006/picture">
+                                <pic:pic xmlns:pic="http://schemas.openxmlformats.org/drawingml/2006/picture">
+                                  <pic:nvPicPr>
+                                    <pic:cNvPr id="0" name="Picture 12"/>
+                                    <pic:cNvPicPr>
+                                      <a:picLocks noChangeAspect="1" noChangeArrowheads="1"/>
+                                    </pic:cNvPicPr>
+                                  </pic:nvPicPr>
+                                  <pic:blipFill>
+                                    <a:blip r:embed="rId17">
+                                      <a:extLst>
+                                        <a:ext uri="{28A0092B-C50C-407E-A947-70E740481C1C}">
+                                          <a14:useLocalDpi xmlns:a14="http://schemas.microsoft.com/office/drawing/2010/main" val="0"/>
+                                        </a:ext>
+                                      </a:extLst>
+                                    </a:blip>
+                                    <a:srcRect/>
+                                    <a:stretch>
+                                      <a:fillRect/>
+                                    </a:stretch>
+                                  </pic:blipFill>
+                                  <pic:spPr bwMode="auto">
+                                    <a:xfrm>
+                                      <a:off x="0" y="0"/>
+                                      <a:ext cx="42545" cy="57785"/>
+                                    </a:xfrm>
+                                    <a:prstGeom prst="rect">
+                                      <a:avLst/>
+                                    </a:prstGeom>
+                                    <a:noFill/>
+                                    <a:ln>
+                                      <a:noFill/>
+                                    </a:ln>
+                                  </pic:spPr>
+                                </pic:pic>
+                              </a:graphicData>
+                            </a:graphic>
+                          </wp:inline>
+                        </w:drawing>
+                      </w:r>
+                      <w:r>
+                        <w:rPr>
+                          <w:b/>
+                          <w:bCs/>
+                          <w:noProof/>
+                        </w:rPr>
+                        <w:drawing>
+                          <wp:inline distT="0" distB="0" distL="0" distR="0" wp14:anchorId="28B7A9BF" wp14:editId="28F7BFF5">
+                            <wp:extent cx="42545" cy="57785"/>
+                            <wp:effectExtent l="0" t="0" r="0" b="0"/>
+                            <wp:docPr id="21" name="Image 21"/>
+                            <wp:cNvGraphicFramePr>
+                              <a:graphicFrameLocks xmlns:a="http://schemas.openxmlformats.org/drawingml/2006/main" noChangeAspect="1"/>
+                            </wp:cNvGraphicFramePr>
+                            <a:graphic xmlns:a="http://schemas.openxmlformats.org/drawingml/2006/main">
+                              <a:graphicData uri="http://schemas.openxmlformats.org/drawingml/2006/picture">
+                                <pic:pic xmlns:pic="http://schemas.openxmlformats.org/drawingml/2006/picture">
+                                  <pic:nvPicPr>
+                                    <pic:cNvPr id="0" name="Picture 11"/>
+                                    <pic:cNvPicPr>
+                                      <a:picLocks noChangeAspect="1" noChangeArrowheads="1"/>
+                                    </pic:cNvPicPr>
+                                  </pic:nvPicPr>
+                                  <pic:blipFill>
+                                    <a:blip r:embed="rId18">
+                                      <a:extLst>
+                                        <a:ext uri="{28A0092B-C50C-407E-A947-70E740481C1C}">
+                                          <a14:useLocalDpi xmlns:a14="http://schemas.microsoft.com/office/drawing/2010/main" val="0"/>
+                                        </a:ext>
+                                      </a:extLst>
+                                    </a:blip>
+                                    <a:srcRect/>
+                                    <a:stretch>
+                                      <a:fillRect/>
+                                    </a:stretch>
+                                  </pic:blipFill>
+                                  <pic:spPr bwMode="auto">
+                                    <a:xfrm>
+                                      <a:off x="0" y="0"/>
+                                      <a:ext cx="42545" cy="57785"/>
+                                    </a:xfrm>
+                                    <a:prstGeom prst="rect">
+                                      <a:avLst/>
+                                    </a:prstGeom>
+                                    <a:noFill/>
+                                    <a:ln>
+                                      <a:noFill/>
+                                    </a:ln>
+                                  </pic:spPr>
+                                </pic:pic>
+                              </a:graphicData>
+                            </a:graphic>
+                          </wp:inline>
+                        </w:drawing>
+                      </w:r>
+                      <w:r>
+                        <w:rPr>
+                          <w:b/>
+                          <w:bCs/>
+                          <w:noProof/>
+                        </w:rPr>
+                        <w:drawing>
+                          <wp:inline distT="0" distB="0" distL="0" distR="0" wp14:anchorId="438BDCFD" wp14:editId="67A9BE95">
+                            <wp:extent cx="42545" cy="57785"/>
+                            <wp:effectExtent l="0" t="0" r="0" b="0"/>
+                            <wp:docPr id="22" name="Image 22"/>
+                            <wp:cNvGraphicFramePr>
+                              <a:graphicFrameLocks xmlns:a="http://schemas.openxmlformats.org/drawingml/2006/main" noChangeAspect="1"/>
+                            </wp:cNvGraphicFramePr>
+                            <a:graphic xmlns:a="http://schemas.openxmlformats.org/drawingml/2006/main">
+                              <a:graphicData uri="http://schemas.openxmlformats.org/drawingml/2006/picture">
+                                <pic:pic xmlns:pic="http://schemas.openxmlformats.org/drawingml/2006/picture">
+                                  <pic:nvPicPr>
+                                    <pic:cNvPr id="0" name="Picture 10"/>
+                                    <pic:cNvPicPr>
+                                      <a:picLocks noChangeAspect="1" noChangeArrowheads="1"/>
+                                    </pic:cNvPicPr>
+                                  </pic:nvPicPr>
+                                  <pic:blipFill>
+                                    <a:blip r:embed="rId19">
+                                      <a:extLst>
+                                        <a:ext uri="{28A0092B-C50C-407E-A947-70E740481C1C}">
+                                          <a14:useLocalDpi xmlns:a14="http://schemas.microsoft.com/office/drawing/2010/main" val="0"/>
+                                        </a:ext>
+                                      </a:extLst>
+                                    </a:blip>
+                                    <a:srcRect/>
+                                    <a:stretch>
+                                      <a:fillRect/>
+                                    </a:stretch>
+                                  </pic:blipFill>
+                                  <pic:spPr bwMode="auto">
+                                    <a:xfrm>
+                                      <a:off x="0" y="0"/>
+                                      <a:ext cx="42545" cy="57785"/>
+                                    </a:xfrm>
+                                    <a:prstGeom prst="rect">
+                                      <a:avLst/>
+                                    </a:prstGeom>
+                                    <a:noFill/>
+                                    <a:ln>
+                                      <a:noFill/>
+                                    </a:ln>
+                                  </pic:spPr>
+                                </pic:pic>
+                              </a:graphicData>
+                            </a:graphic>
+                          </wp:inline>
+                        </w:drawing>
+                      </w:r>
+                    </w:p>
+                  </w:txbxContent>
+                </v:textbox>
+              </v:shape>
+            </w:pict>
+          </mc:Fallback>
+        </mc:AlternateContent>
+      </w:r>
+      <w:r>
+        <w:rPr>
+          <w:noProof/>
+        </w:rPr>
+        <mc:AlternateContent>
+          <mc:Choice Requires="wps">
+            <w:drawing>
+              <wp:anchor distT="0" distB="0" distL="114300" distR="114300" simplePos="0" relativeHeight="251665408" behindDoc="0" locked="0" layoutInCell="1" allowOverlap="1" wp14:anchorId="29A3CB5A" wp14:editId="0D68911C">
+                <wp:simplePos x="0" y="0"/>
+                <wp:positionH relativeFrom="column">
+                  <wp:posOffset>4440835</wp:posOffset>
+                </wp:positionH>
+                <wp:positionV relativeFrom="paragraph">
+                  <wp:posOffset>4301860</wp:posOffset>
+                </wp:positionV>
+                <wp:extent cx="244549" cy="329609"/>
+                <wp:effectExtent l="0" t="0" r="22225" b="32385"/>
+                <wp:wrapNone/>
+                <wp:docPr id="15" name="Organigramme : Connecteur page suivante 15"/>
+                <wp:cNvGraphicFramePr/>
+                <a:graphic xmlns:a="http://schemas.openxmlformats.org/drawingml/2006/main">
+                  <a:graphicData uri="http://schemas.microsoft.com/office/word/2010/wordprocessingShape">
+                    <wps:wsp>
+                      <wps:cNvSpPr/>
+                      <wps:spPr>
+                        <a:xfrm>
+                          <a:off x="0" y="0"/>
+                          <a:ext cx="244549" cy="329609"/>
+                        </a:xfrm>
+                        <a:prstGeom prst="flowChartOffpageConnector">
+                          <a:avLst/>
+                        </a:prstGeom>
+                        <a:solidFill>
+                          <a:srgbClr val="FF0000"/>
+                        </a:solidFill>
+                      </wps:spPr>
+                      <wps:style>
+                        <a:lnRef idx="3">
+                          <a:schemeClr val="lt1"/>
+                        </a:lnRef>
+                        <a:fillRef idx="1">
+                          <a:schemeClr val="accent5"/>
+                        </a:fillRef>
+                        <a:effectRef idx="1">
+                          <a:schemeClr val="accent5"/>
+                        </a:effectRef>
+                        <a:fontRef idx="minor">
+                          <a:schemeClr val="lt1"/>
+                        </a:fontRef>
+                      </wps:style>
+                      <wps:txbx>
+                        <w:txbxContent>
+                          <w:p>
+                            <w:pPr>
+                              <w:ind w:left="720" w:hanging="720"/>
+                              <w:jc w:val="center"/>
+                              <w:rPr>
+                                <w:b/>
+                                <w:bCs/>
+                              </w:rPr>
+                            </w:pPr>
+                            <w:r>
+                              <w:rPr>
+                                <w:b/>
+                                <w:bCs/>
+                              </w:rPr>
+                              <w:t>4</w:t>
+                            </w:r>
+                            <w:r>
+                              <w:rPr>
+                                <w:b/>
+                                <w:bCs/>
+                                <w:noProof/>
+                              </w:rPr>
+                              <w:drawing>
+                                <wp:inline distT="0" distB="0" distL="0" distR="0" wp14:anchorId="0074B322" wp14:editId="4DD9C089">
+                                  <wp:extent cx="42545" cy="57785"/>
+                                  <wp:effectExtent l="0" t="0" r="0" b="0"/>
+                                  <wp:docPr id="18" name="Image 18"/>
+                                  <wp:cNvGraphicFramePr>
+                                    <a:graphicFrameLocks xmlns:a="http://schemas.openxmlformats.org/drawingml/2006/main" noChangeAspect="1"/>
+                                  </wp:cNvGraphicFramePr>
+                                  <a:graphic xmlns:a="http://schemas.openxmlformats.org/drawingml/2006/main">
+                                    <a:graphicData uri="http://schemas.openxmlformats.org/drawingml/2006/picture">
+                                      <pic:pic xmlns:pic="http://schemas.openxmlformats.org/drawingml/2006/picture">
+                                        <pic:nvPicPr>
+                                          <pic:cNvPr id="0" name="Picture 12"/>
+                                          <pic:cNvPicPr>
+                                            <a:picLocks noChangeAspect="1" noChangeArrowheads="1"/>
+                                          </pic:cNvPicPr>
+                                        </pic:nvPicPr>
+                                        <pic:blipFill>
+                                          <a:blip r:embed="rId17">
+                                            <a:extLst>
+                                              <a:ext uri="{28A0092B-C50C-407E-A947-70E740481C1C}">
+                                                <a14:useLocalDpi xmlns:a14="http://schemas.microsoft.com/office/drawing/2010/main" val="0"/>
+                                              </a:ext>
+                                            </a:extLst>
+                                          </a:blip>
+                                          <a:srcRect/>
+                                          <a:stretch>
+                                            <a:fillRect/>
+                                          </a:stretch>
+                                        </pic:blipFill>
+                                        <pic:spPr bwMode="auto">
+                                          <a:xfrm>
+                                            <a:off x="0" y="0"/>
+                                            <a:ext cx="42545" cy="57785"/>
+                                          </a:xfrm>
+                                          <a:prstGeom prst="rect">
+                                            <a:avLst/>
+                                          </a:prstGeom>
+                                          <a:noFill/>
+                                          <a:ln>
+                                            <a:noFill/>
+                                          </a:ln>
+                                        </pic:spPr>
+                                      </pic:pic>
+                                    </a:graphicData>
+                                  </a:graphic>
+                                </wp:inline>
+                              </w:drawing>
+                            </w:r>
+                            <w:r>
+                              <w:rPr>
+                                <w:b/>
+                                <w:bCs/>
+                                <w:noProof/>
+                              </w:rPr>
+                              <w:drawing>
+                                <wp:inline distT="0" distB="0" distL="0" distR="0" wp14:anchorId="1498C39A" wp14:editId="4394986D">
+                                  <wp:extent cx="42545" cy="57785"/>
+                                  <wp:effectExtent l="0" t="0" r="0" b="0"/>
+                                  <wp:docPr id="16" name="Image 16"/>
+                                  <wp:cNvGraphicFramePr>
+                                    <a:graphicFrameLocks xmlns:a="http://schemas.openxmlformats.org/drawingml/2006/main" noChangeAspect="1"/>
+                                  </wp:cNvGraphicFramePr>
+                                  <a:graphic xmlns:a="http://schemas.openxmlformats.org/drawingml/2006/main">
+                                    <a:graphicData uri="http://schemas.openxmlformats.org/drawingml/2006/picture">
+                                      <pic:pic xmlns:pic="http://schemas.openxmlformats.org/drawingml/2006/picture">
+                                        <pic:nvPicPr>
+                                          <pic:cNvPr id="0" name="Picture 11"/>
+                                          <pic:cNvPicPr>
+                                            <a:picLocks noChangeAspect="1" noChangeArrowheads="1"/>
+                                          </pic:cNvPicPr>
+                                        </pic:nvPicPr>
+                                        <pic:blipFill>
+                                          <a:blip r:embed="rId18">
+                                            <a:extLst>
+                                              <a:ext uri="{28A0092B-C50C-407E-A947-70E740481C1C}">
+                                                <a14:useLocalDpi xmlns:a14="http://schemas.microsoft.com/office/drawing/2010/main" val="0"/>
+                                              </a:ext>
+                                            </a:extLst>
+                                          </a:blip>
+                                          <a:srcRect/>
+                                          <a:stretch>
+                                            <a:fillRect/>
+                                          </a:stretch>
+                                        </pic:blipFill>
+                                        <pic:spPr bwMode="auto">
+                                          <a:xfrm>
+                                            <a:off x="0" y="0"/>
+                                            <a:ext cx="42545" cy="57785"/>
+                                          </a:xfrm>
+                                          <a:prstGeom prst="rect">
+                                            <a:avLst/>
+                                          </a:prstGeom>
+                                          <a:noFill/>
+                                          <a:ln>
+                                            <a:noFill/>
+                                          </a:ln>
+                                        </pic:spPr>
+                                      </pic:pic>
+                                    </a:graphicData>
+                                  </a:graphic>
+                                </wp:inline>
+                              </w:drawing>
+                            </w:r>
+                            <w:r>
+                              <w:rPr>
+                                <w:b/>
+                                <w:bCs/>
+                                <w:noProof/>
+                              </w:rPr>
+                              <w:drawing>
+                                <wp:inline distT="0" distB="0" distL="0" distR="0" wp14:anchorId="36A87141" wp14:editId="770D946A">
+                                  <wp:extent cx="42545" cy="57785"/>
+                                  <wp:effectExtent l="0" t="0" r="0" b="0"/>
+                                  <wp:docPr id="17" name="Image 17"/>
+                                  <wp:cNvGraphicFramePr>
+                                    <a:graphicFrameLocks xmlns:a="http://schemas.openxmlformats.org/drawingml/2006/main" noChangeAspect="1"/>
+                                  </wp:cNvGraphicFramePr>
+                                  <a:graphic xmlns:a="http://schemas.openxmlformats.org/drawingml/2006/main">
+                                    <a:graphicData uri="http://schemas.openxmlformats.org/drawingml/2006/picture">
+                                      <pic:pic xmlns:pic="http://schemas.openxmlformats.org/drawingml/2006/picture">
+                                        <pic:nvPicPr>
+                                          <pic:cNvPr id="0" name="Picture 10"/>
+                                          <pic:cNvPicPr>
+                                            <a:picLocks noChangeAspect="1" noChangeArrowheads="1"/>
+                                          </pic:cNvPicPr>
+                                        </pic:nvPicPr>
+                                        <pic:blipFill>
+                                          <a:blip r:embed="rId19">
+                                            <a:extLst>
+                                              <a:ext uri="{28A0092B-C50C-407E-A947-70E740481C1C}">
+                                                <a14:useLocalDpi xmlns:a14="http://schemas.microsoft.com/office/drawing/2010/main" val="0"/>
+                                              </a:ext>
+                                            </a:extLst>
+                                          </a:blip>
+                                          <a:srcRect/>
+                                          <a:stretch>
+                                            <a:fillRect/>
+                                          </a:stretch>
+                                        </pic:blipFill>
+                                        <pic:spPr bwMode="auto">
+                                          <a:xfrm>
+                                            <a:off x="0" y="0"/>
+                                            <a:ext cx="42545" cy="57785"/>
+                                          </a:xfrm>
+                                          <a:prstGeom prst="rect">
+                                            <a:avLst/>
+                                          </a:prstGeom>
+                                          <a:noFill/>
+                                          <a:ln>
+                                            <a:noFill/>
+                                          </a:ln>
+                                        </pic:spPr>
+                                      </pic:pic>
+                                    </a:graphicData>
+                                  </a:graphic>
+                                </wp:inline>
+                              </w:drawing>
+                            </w:r>
+                          </w:p>
+                        </w:txbxContent>
+                      </wps:txbx>
+                      <wps:bodyPr rot="0" spcFirstLastPara="0" vertOverflow="overflow" horzOverflow="overflow" vert="horz" wrap="square" lIns="91440" tIns="45720" rIns="91440" bIns="45720" numCol="1" spcCol="0" rtlCol="0" fromWordArt="0" anchor="ctr" anchorCtr="0" forceAA="0" compatLnSpc="1">
+                        <a:prstTxWarp prst="textNoShape">
+                          <a:avLst/>
+                        </a:prstTxWarp>
+                        <a:noAutofit/>
+                      </wps:bodyPr>
+                    </wps:wsp>
+                  </a:graphicData>
+                </a:graphic>
+                <wp14:sizeRelH relativeFrom="margin">
+                  <wp14:pctWidth>0</wp14:pctWidth>
+                </wp14:sizeRelH>
+                <wp14:sizeRelV relativeFrom="margin">
+                  <wp14:pctHeight>0</wp14:pctHeight>
+                </wp14:sizeRelV>
+              </wp:anchor>
+            </w:drawing>
+          </mc:Choice>
+          <mc:Fallback>
+            <w:pict>
+              <v:shape w14:anchorId="29A3CB5A" id="Organigramme : Connecteur page suivante 15" o:spid="_x0000_s1028" type="#_x0000_t177" style="position:absolute;left:0;text-align:left;margin-left:349.65pt;margin-top:338.75pt;width:19.25pt;height:25.95pt;z-index:251665408;visibility:visible;mso-wrap-style:square;mso-width-percent:0;mso-height-percent:0;mso-wrap-distance-left:9pt;mso-wrap-distance-top:0;mso-wrap-distance-right:9pt;mso-wrap-distance-bottom:0;mso-position-horizontal:absolute;mso-position-horizontal-relative:text;mso-position-vertical:absolute;mso-position-vertical-relative:text;mso-width-percent:0;mso-height-percent:0;mso-width-relative:margin;mso-height-relative:margin;v-text-anchor:middle" o:gfxdata="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" fillcolor="red" strokecolor="white [3201]" strokeweight="1.5pt">
+                <v:textbox>
+                  <w:txbxContent>
+                    <w:p>
+                      <w:pPr>
+                        <w:ind w:left="720" w:hanging="720"/>
+                        <w:jc w:val="center"/>
+                        <w:rPr>
+                          <w:b/>
+                          <w:bCs/>
+                        </w:rPr>
+                      </w:pPr>
+                      <w:r>
+                        <w:rPr>
+                          <w:b/>
+                          <w:bCs/>
+                        </w:rPr>
+                        <w:t>4</w:t>
+                      </w:r>
+                      <w:r>
+                        <w:rPr>
+                          <w:b/>
+                          <w:bCs/>
+                          <w:noProof/>
+                        </w:rPr>
+                        <w:drawing>
+                          <wp:inline distT="0" distB="0" distL="0" distR="0" wp14:anchorId="0074B322" wp14:editId="4DD9C089">
+                            <wp:extent cx="42545" cy="57785"/>
+                            <wp:effectExtent l="0" t="0" r="0" b="0"/>
+                            <wp:docPr id="18" name="Image 18"/>
+                            <wp:cNvGraphicFramePr>
+                              <a:graphicFrameLocks xmlns:a="http://schemas.openxmlformats.org/drawingml/2006/main" noChangeAspect="1"/>
+                            </wp:cNvGraphicFramePr>
+                            <a:graphic xmlns:a="http://schemas.openxmlformats.org/drawingml/2006/main">
+                              <a:graphicData uri="http://schemas.openxmlformats.org/drawingml/2006/picture">
+                                <pic:pic xmlns:pic="http://schemas.openxmlformats.org/drawingml/2006/picture">
+                                  <pic:nvPicPr>
+                                    <pic:cNvPr id="0" name="Picture 12"/>
+                                    <pic:cNvPicPr>
+                                      <a:picLocks noChangeAspect="1" noChangeArrowheads="1"/>
+                                    </pic:cNvPicPr>
+                                  </pic:nvPicPr>
+                                  <pic:blipFill>
+                                    <a:blip r:embed="rId17">
+                                      <a:extLst>
+                                        <a:ext uri="{28A0092B-C50C-407E-A947-70E740481C1C}">
+                                          <a14:useLocalDpi xmlns:a14="http://schemas.microsoft.com/office/drawing/2010/main" val="0"/>
+                                        </a:ext>
+                                      </a:extLst>
+                                    </a:blip>
+                                    <a:srcRect/>
+                                    <a:stretch>
+                                      <a:fillRect/>
+                                    </a:stretch>
+                                  </pic:blipFill>
+                                  <pic:spPr bwMode="auto">
+                                    <a:xfrm>
+                                      <a:off x="0" y="0"/>
+                                      <a:ext cx="42545" cy="57785"/>
+                                    </a:xfrm>
+                                    <a:prstGeom prst="rect">
+                                      <a:avLst/>
+                                    </a:prstGeom>
+                                    <a:noFill/>
+                                    <a:ln>
+                                      <a:noFill/>
+                                    </a:ln>
+                                  </pic:spPr>
+                                </pic:pic>
+                              </a:graphicData>
+                            </a:graphic>
+                          </wp:inline>
+                        </w:drawing>
+                      </w:r>
+                      <w:r>
+                        <w:rPr>
+                          <w:b/>
+                          <w:bCs/>
+                          <w:noProof/>
+                        </w:rPr>
+                        <w:drawing>
+                          <wp:inline distT="0" distB="0" distL="0" distR="0" wp14:anchorId="1498C39A" wp14:editId="4394986D">
+                            <wp:extent cx="42545" cy="57785"/>
+                            <wp:effectExtent l="0" t="0" r="0" b="0"/>
+                            <wp:docPr id="16" name="Image 16"/>
+                            <wp:cNvGraphicFramePr>
+                              <a:graphicFrameLocks xmlns:a="http://schemas.openxmlformats.org/drawingml/2006/main" noChangeAspect="1"/>
+                            </wp:cNvGraphicFramePr>
+                            <a:graphic xmlns:a="http://schemas.openxmlformats.org/drawingml/2006/main">
+                              <a:graphicData uri="http://schemas.openxmlformats.org/drawingml/2006/picture">
+                                <pic:pic xmlns:pic="http://schemas.openxmlformats.org/drawingml/2006/picture">
+                                  <pic:nvPicPr>
+                                    <pic:cNvPr id="0" name="Picture 11"/>
+                                    <pic:cNvPicPr>
+                                      <a:picLocks noChangeAspect="1" noChangeArrowheads="1"/>
+                                    </pic:cNvPicPr>
+                                  </pic:nvPicPr>
+                                  <pic:blipFill>
+                                    <a:blip r:embed="rId18">
+                                      <a:extLst>
+                                        <a:ext uri="{28A0092B-C50C-407E-A947-70E740481C1C}">
+                                          <a14:useLocalDpi xmlns:a14="http://schemas.microsoft.com/office/drawing/2010/main" val="0"/>
+                                        </a:ext>
+                                      </a:extLst>
+                                    </a:blip>
+                                    <a:srcRect/>
+                                    <a:stretch>
+                                      <a:fillRect/>
+                                    </a:stretch>
+                                  </pic:blipFill>
+                                  <pic:spPr bwMode="auto">
+                                    <a:xfrm>
+                                      <a:off x="0" y="0"/>
+                                      <a:ext cx="42545" cy="57785"/>
+                                    </a:xfrm>
+                                    <a:prstGeom prst="rect">
+                                      <a:avLst/>
+                                    </a:prstGeom>
+                                    <a:noFill/>
+                                    <a:ln>
+                                      <a:noFill/>
+                                    </a:ln>
+                                  </pic:spPr>
+                                </pic:pic>
+                              </a:graphicData>
+                            </a:graphic>
+                          </wp:inline>
+                        </w:drawing>
+                      </w:r>
+                      <w:r>
+                        <w:rPr>
+                          <w:b/>
+                          <w:bCs/>
+                          <w:noProof/>
+                        </w:rPr>
+                        <w:drawing>
+                          <wp:inline distT="0" distB="0" distL="0" distR="0" wp14:anchorId="36A87141" wp14:editId="770D946A">
+                            <wp:extent cx="42545" cy="57785"/>
+                            <wp:effectExtent l="0" t="0" r="0" b="0"/>
+                            <wp:docPr id="17" name="Image 17"/>
+                            <wp:cNvGraphicFramePr>
+                              <a:graphicFrameLocks xmlns:a="http://schemas.openxmlformats.org/drawingml/2006/main" noChangeAspect="1"/>
+                            </wp:cNvGraphicFramePr>
+                            <a:graphic xmlns:a="http://schemas.openxmlformats.org/drawingml/2006/main">
+                              <a:graphicData uri="http://schemas.openxmlformats.org/drawingml/2006/picture">
+                                <pic:pic xmlns:pic="http://schemas.openxmlformats.org/drawingml/2006/picture">
+                                  <pic:nvPicPr>
+                                    <pic:cNvPr id="0" name="Picture 10"/>
+                                    <pic:cNvPicPr>
+                                      <a:picLocks noChangeAspect="1" noChangeArrowheads="1"/>
+                                    </pic:cNvPicPr>
+                                  </pic:nvPicPr>
+                                  <pic:blipFill>
+                                    <a:blip r:embed="rId19">
+                                      <a:extLst>
+                                        <a:ext uri="{28A0092B-C50C-407E-A947-70E740481C1C}">
+                                          <a14:useLocalDpi xmlns:a14="http://schemas.microsoft.com/office/drawing/2010/main" val="0"/>
+                                        </a:ext>
+                                      </a:extLst>
+                                    </a:blip>
+                                    <a:srcRect/>
+                                    <a:stretch>
+                                      <a:fillRect/>
+                                    </a:stretch>
+                                  </pic:blipFill>
+                                  <pic:spPr bwMode="auto">
+                                    <a:xfrm>
+                                      <a:off x="0" y="0"/>
+                                      <a:ext cx="42545" cy="57785"/>
+                                    </a:xfrm>
+                                    <a:prstGeom prst="rect">
+                                      <a:avLst/>
+                                    </a:prstGeom>
+                                    <a:noFill/>
+                                    <a:ln>
+                                      <a:noFill/>
+                                    </a:ln>
+                                  </pic:spPr>
+                                </pic:pic>
+                              </a:graphicData>
+                            </a:graphic>
+                          </wp:inline>
+                        </w:drawing>
+                      </w:r>
+                    </w:p>
+                  </w:txbxContent>
+                </v:textbox>
+              </v:shape>
+            </w:pict>
+          </mc:Fallback>
+        </mc:AlternateContent>
+      </w:r>
+      <w:r>
+        <w:rPr>
+          <w:noProof/>
+        </w:rPr>
+        <mc:AlternateContent>
+          <mc:Choice Requires="wps">
+            <w:drawing>
+              <wp:anchor distT="0" distB="0" distL="114300" distR="114300" simplePos="0" relativeHeight="251663360" behindDoc="0" locked="0" layoutInCell="1" allowOverlap="1" wp14:anchorId="451E71C7" wp14:editId="061ADC1C">
+                <wp:simplePos x="0" y="0"/>
+                <wp:positionH relativeFrom="column">
+                  <wp:posOffset>3728085</wp:posOffset>
+                </wp:positionH>
+                <wp:positionV relativeFrom="paragraph">
+                  <wp:posOffset>4301490</wp:posOffset>
+                </wp:positionV>
+                <wp:extent cx="244549" cy="329609"/>
+                <wp:effectExtent l="0" t="0" r="22225" b="32385"/>
+                <wp:wrapNone/>
+                <wp:docPr id="12" name="Organigramme : Connecteur page suivante 12"/>
+                <wp:cNvGraphicFramePr/>
+                <a:graphic xmlns:a="http://schemas.openxmlformats.org/drawingml/2006/main">
+                  <a:graphicData uri="http://schemas.microsoft.com/office/word/2010/wordprocessingShape">
+                    <wps:wsp>
+                      <wps:cNvSpPr/>
+                      <wps:spPr>
+                        <a:xfrm>
+                          <a:off x="0" y="0"/>
+                          <a:ext cx="244549" cy="329609"/>
+                        </a:xfrm>
+                        <a:prstGeom prst="flowChartOffpageConnector">
+                          <a:avLst/>
+                        </a:prstGeom>
+                        <a:solidFill>
+                          <a:srgbClr val="FF0000"/>
+                        </a:solidFill>
+                      </wps:spPr>
+                      <wps:style>
+                        <a:lnRef idx="3">
+                          <a:schemeClr val="lt1"/>
+                        </a:lnRef>
+                        <a:fillRef idx="1">
+                          <a:schemeClr val="accent5"/>
+                        </a:fillRef>
+                        <a:effectRef idx="1">
+                          <a:schemeClr val="accent5"/>
+                        </a:effectRef>
+                        <a:fontRef idx="minor">
+                          <a:schemeClr val="lt1"/>
+                        </a:fontRef>
+                      </wps:style>
+                      <wps:txbx>
+                        <w:txbxContent>
+                          <w:p>
+                            <w:pPr>
+                              <w:ind w:left="720" w:hanging="720"/>
+                              <w:jc w:val="center"/>
+                              <w:rPr>
+                                <w:b/>
+                                <w:bCs/>
+                              </w:rPr>
+                            </w:pPr>
+                            <w:r>
+                              <w:rPr>
+                                <w:b/>
+                                <w:bCs/>
+                              </w:rPr>
+                              <w:t>3</w:t>
+                            </w:r>
+                            <w:r>
+                              <w:rPr>
+                                <w:b/>
+                                <w:bCs/>
+                                <w:noProof/>
+                              </w:rPr>
+                              <w:drawing>
+                                <wp:inline distT="0" distB="0" distL="0" distR="0" wp14:anchorId="1EAD6E69" wp14:editId="4CEEE6FA">
+                                  <wp:extent cx="42545" cy="57785"/>
+                                  <wp:effectExtent l="0" t="0" r="0" b="0"/>
+                                  <wp:docPr id="14" name="Image 14"/>
+                                  <wp:cNvGraphicFramePr>
+                                    <a:graphicFrameLocks xmlns:a="http://schemas.openxmlformats.org/drawingml/2006/main" noChangeAspect="1"/>
+                                  </wp:cNvGraphicFramePr>
+                                  <a:graphic xmlns:a="http://schemas.openxmlformats.org/drawingml/2006/main">
+                                    <a:graphicData uri="http://schemas.openxmlformats.org/drawingml/2006/picture">
+                                      <pic:pic xmlns:pic="http://schemas.openxmlformats.org/drawingml/2006/picture">
+                                        <pic:nvPicPr>
+                                          <pic:cNvPr id="0" name="Picture 11"/>
+                                          <pic:cNvPicPr>
+                                            <a:picLocks noChangeAspect="1" noChangeArrowheads="1"/>
+                                          </pic:cNvPicPr>
+                                        </pic:nvPicPr>
+                                        <pic:blipFill>
+                                          <a:blip r:embed="rId18">
+                                            <a:extLst>
+                                              <a:ext uri="{28A0092B-C50C-407E-A947-70E740481C1C}">
+                                                <a14:useLocalDpi xmlns:a14="http://schemas.microsoft.com/office/drawing/2010/main" val="0"/>
+                                              </a:ext>
+                                            </a:extLst>
+                                          </a:blip>
+                                          <a:srcRect/>
+                                          <a:stretch>
+                                            <a:fillRect/>
+                                          </a:stretch>
+                                        </pic:blipFill>
+                                        <pic:spPr bwMode="auto">
+                                          <a:xfrm>
+                                            <a:off x="0" y="0"/>
+                                            <a:ext cx="42545" cy="57785"/>
+                                          </a:xfrm>
+                                          <a:prstGeom prst="rect">
+                                            <a:avLst/>
+                                          </a:prstGeom>
+                                          <a:noFill/>
+                                          <a:ln>
+                                            <a:noFill/>
+                                          </a:ln>
+                                        </pic:spPr>
+                                      </pic:pic>
+                                    </a:graphicData>
+                                  </a:graphic>
+                                </wp:inline>
+                              </w:drawing>
+                            </w:r>
+                            <w:r>
+                              <w:rPr>
+                                <w:b/>
+                                <w:bCs/>
+                                <w:noProof/>
+                              </w:rPr>
+                              <w:drawing>
+                                <wp:inline distT="0" distB="0" distL="0" distR="0" wp14:anchorId="2044715E" wp14:editId="7CBDE0D0">
+                                  <wp:extent cx="42545" cy="57785"/>
+                                  <wp:effectExtent l="0" t="0" r="0" b="0"/>
+                                  <wp:docPr id="13" name="Image 13"/>
+                                  <wp:cNvGraphicFramePr>
+                                    <a:graphicFrameLocks xmlns:a="http://schemas.openxmlformats.org/drawingml/2006/main" noChangeAspect="1"/>
+                                  </wp:cNvGraphicFramePr>
+                                  <a:graphic xmlns:a="http://schemas.openxmlformats.org/drawingml/2006/main">
+                                    <a:graphicData uri="http://schemas.openxmlformats.org/drawingml/2006/picture">
+                                      <pic:pic xmlns:pic="http://schemas.openxmlformats.org/drawingml/2006/picture">
+                                        <pic:nvPicPr>
+                                          <pic:cNvPr id="0" name="Picture 10"/>
+                                          <pic:cNvPicPr>
+                                            <a:picLocks noChangeAspect="1" noChangeArrowheads="1"/>
+                                          </pic:cNvPicPr>
+                                        </pic:nvPicPr>
+                                        <pic:blipFill>
+                                          <a:blip r:embed="rId19">
+                                            <a:extLst>
+                                              <a:ext uri="{28A0092B-C50C-407E-A947-70E740481C1C}">
+                                                <a14:useLocalDpi xmlns:a14="http://schemas.microsoft.com/office/drawing/2010/main" val="0"/>
+                                              </a:ext>
+                                            </a:extLst>
+                                          </a:blip>
+                                          <a:srcRect/>
+                                          <a:stretch>
+                                            <a:fillRect/>
+                                          </a:stretch>
+                                        </pic:blipFill>
+                                        <pic:spPr bwMode="auto">
+                                          <a:xfrm>
+                                            <a:off x="0" y="0"/>
+                                            <a:ext cx="42545" cy="57785"/>
+                                          </a:xfrm>
+                                          <a:prstGeom prst="rect">
+                                            <a:avLst/>
+                                          </a:prstGeom>
+                                          <a:noFill/>
+                                          <a:ln>
+                                            <a:noFill/>
+                                          </a:ln>
+                                        </pic:spPr>
+                                      </pic:pic>
+                                    </a:graphicData>
+                                  </a:graphic>
+                                </wp:inline>
+                              </w:drawing>
+                            </w:r>
+                          </w:p>
+                        </w:txbxContent>
+                      </wps:txbx>
+                      <wps:bodyPr rot="0" spcFirstLastPara="0" vertOverflow="overflow" horzOverflow="overflow" vert="horz" wrap="square" lIns="91440" tIns="45720" rIns="91440" bIns="45720" numCol="1" spcCol="0" rtlCol="0" fromWordArt="0" anchor="ctr" anchorCtr="0" forceAA="0" compatLnSpc="1">
+                        <a:prstTxWarp prst="textNoShape">
+                          <a:avLst/>
+                        </a:prstTxWarp>
+                        <a:noAutofit/>
+                      </wps:bodyPr>
+                    </wps:wsp>
+                  </a:graphicData>
+                </a:graphic>
+                <wp14:sizeRelH relativeFrom="margin">
+                  <wp14:pctWidth>0</wp14:pctWidth>
+                </wp14:sizeRelH>
+                <wp14:sizeRelV relativeFrom="margin">
+                  <wp14:pctHeight>0</wp14:pctHeight>
+                </wp14:sizeRelV>
+              </wp:anchor>
+            </w:drawing>
+          </mc:Choice>
+          <mc:Fallback>
+            <w:pict>
+              <v:shape w14:anchorId="451E71C7" id="Organigramme : Connecteur page suivante 12" o:spid="_x0000_s1029" type="#_x0000_t177" style="position:absolute;left:0;text-align:left;margin-left:293.55pt;margin-top:338.7pt;width:19.25pt;height:25.95pt;z-index:251663360;visibility:visible;mso-wrap-style:square;mso-width-percent:0;mso-height-percent:0;mso-wrap-distance-left:9pt;mso-wrap-distance-top:0;mso-wrap-distance-right:9pt;mso-wrap-distance-bottom:0;mso-position-horizontal:absolute;mso-position-horizontal-relative:text;mso-position-vertical:absolute;mso-position-vertical-relative:text;mso-width-percent:0;mso-height-percent:0;mso-width-relative:margin;mso-height-relative:margin;v-text-anchor:middle" o:gfxdata="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" fillcolor="red" strokecolor="white [3201]" strokeweight="1.5pt">
+                <v:textbox>
+                  <w:txbxContent>
+                    <w:p>
+                      <w:pPr>
+                        <w:ind w:left="720" w:hanging="720"/>
+                        <w:jc w:val="center"/>
+                        <w:rPr>
+                          <w:b/>
+                          <w:bCs/>
+                        </w:rPr>
+                      </w:pPr>
+                      <w:r>
+                        <w:rPr>
+                          <w:b/>
+                          <w:bCs/>
+                        </w:rPr>
+                        <w:t>3</w:t>
+                      </w:r>
+                      <w:r>
+                        <w:rPr>
+                          <w:b/>
+                          <w:bCs/>
+                          <w:noProof/>
+                        </w:rPr>
+                        <w:drawing>
+                          <wp:inline distT="0" distB="0" distL="0" distR="0" wp14:anchorId="1EAD6E69" wp14:editId="4CEEE6FA">
+                            <wp:extent cx="42545" cy="57785"/>
+                            <wp:effectExtent l="0" t="0" r="0" b="0"/>
+                            <wp:docPr id="14" name="Image 14"/>
+                            <wp:cNvGraphicFramePr>
+                              <a:graphicFrameLocks xmlns:a="http://schemas.openxmlformats.org/drawingml/2006/main" noChangeAspect="1"/>
+                            </wp:cNvGraphicFramePr>
+                            <a:graphic xmlns:a="http://schemas.openxmlformats.org/drawingml/2006/main">
+                              <a:graphicData uri="http://schemas.openxmlformats.org/drawingml/2006/picture">
+                                <pic:pic xmlns:pic="http://schemas.openxmlformats.org/drawingml/2006/picture">
+                                  <pic:nvPicPr>
+                                    <pic:cNvPr id="0" name="Picture 11"/>
+                                    <pic:cNvPicPr>
+                                      <a:picLocks noChangeAspect="1" noChangeArrowheads="1"/>
+                                    </pic:cNvPicPr>
+                                  </pic:nvPicPr>
+                                  <pic:blipFill>
+                                    <a:blip r:embed="rId18">
+                                      <a:extLst>
+                                        <a:ext uri="{28A0092B-C50C-407E-A947-70E740481C1C}">
+                                          <a14:useLocalDpi xmlns:a14="http://schemas.microsoft.com/office/drawing/2010/main" val="0"/>
+                                        </a:ext>
+                                      </a:extLst>
+                                    </a:blip>
+                                    <a:srcRect/>
+                                    <a:stretch>
+                                      <a:fillRect/>
+                                    </a:stretch>
+                                  </pic:blipFill>
+                                  <pic:spPr bwMode="auto">
+                                    <a:xfrm>
+                                      <a:off x="0" y="0"/>
+                                      <a:ext cx="42545" cy="57785"/>
+                                    </a:xfrm>
+                                    <a:prstGeom prst="rect">
+                                      <a:avLst/>
+                                    </a:prstGeom>
+                                    <a:noFill/>
+                                    <a:ln>
+                                      <a:noFill/>
+                                    </a:ln>
+                                  </pic:spPr>
+                                </pic:pic>
+                              </a:graphicData>
+                            </a:graphic>
+                          </wp:inline>
+                        </w:drawing>
+                      </w:r>
+                      <w:r>
+                        <w:rPr>
+                          <w:b/>
+                          <w:bCs/>
+                          <w:noProof/>
+                        </w:rPr>
+                        <w:drawing>
+                          <wp:inline distT="0" distB="0" distL="0" distR="0" wp14:anchorId="2044715E" wp14:editId="7CBDE0D0">
+                            <wp:extent cx="42545" cy="57785"/>
+                            <wp:effectExtent l="0" t="0" r="0" b="0"/>
+                            <wp:docPr id="13" name="Image 13"/>
+                            <wp:cNvGraphicFramePr>
+                              <a:graphicFrameLocks xmlns:a="http://schemas.openxmlformats.org/drawingml/2006/main" noChangeAspect="1"/>
+                            </wp:cNvGraphicFramePr>
+                            <a:graphic xmlns:a="http://schemas.openxmlformats.org/drawingml/2006/main">
+                              <a:graphicData uri="http://schemas.openxmlformats.org/drawingml/2006/picture">
+                                <pic:pic xmlns:pic="http://schemas.openxmlformats.org/drawingml/2006/picture">
+                                  <pic:nvPicPr>
+                                    <pic:cNvPr id="0" name="Picture 10"/>
+                                    <pic:cNvPicPr>
+                                      <a:picLocks noChangeAspect="1" noChangeArrowheads="1"/>
+                                    </pic:cNvPicPr>
+                                  </pic:nvPicPr>
+                                  <pic:blipFill>
+                                    <a:blip r:embed="rId19">
+                                      <a:extLst>
+                                        <a:ext uri="{28A0092B-C50C-407E-A947-70E740481C1C}">
+                                          <a14:useLocalDpi xmlns:a14="http://schemas.microsoft.com/office/drawing/2010/main" val="0"/>
+                                        </a:ext>
+                                      </a:extLst>
+                                    </a:blip>
+                                    <a:srcRect/>
+                                    <a:stretch>
+                                      <a:fillRect/>
+                                    </a:stretch>
+                                  </pic:blipFill>
+                                  <pic:spPr bwMode="auto">
+                                    <a:xfrm>
+                                      <a:off x="0" y="0"/>
+                                      <a:ext cx="42545" cy="57785"/>
+                                    </a:xfrm>
+                                    <a:prstGeom prst="rect">
+                                      <a:avLst/>
+                                    </a:prstGeom>
+                                    <a:noFill/>
+                                    <a:ln>
+                                      <a:noFill/>
+                                    </a:ln>
+                                  </pic:spPr>
+                                </pic:pic>
+                              </a:graphicData>
+                            </a:graphic>
+                          </wp:inline>
+                        </w:drawing>
+                      </w:r>
+                    </w:p>
+                  </w:txbxContent>
+                </v:textbox>
+              </v:shape>
+            </w:pict>
+          </mc:Fallback>
+        </mc:AlternateContent>
+      </w:r>
+      <w:r>
+        <w:rPr>
+          <w:noProof/>
+        </w:rPr>
+        <mc:AlternateContent>
+          <mc:Choice Requires="wps">
+            <w:drawing>
+              <wp:anchor distT="0" distB="0" distL="114300" distR="114300" simplePos="0" relativeHeight="251661312" behindDoc="0" locked="0" layoutInCell="1" allowOverlap="1" wp14:anchorId="525E381F" wp14:editId="2C39233A">
+                <wp:simplePos x="0" y="0"/>
+                <wp:positionH relativeFrom="column">
+                  <wp:posOffset>2367073</wp:posOffset>
+                </wp:positionH>
+                <wp:positionV relativeFrom="paragraph">
+                  <wp:posOffset>5247640</wp:posOffset>
+                </wp:positionV>
+                <wp:extent cx="244549" cy="329609"/>
+                <wp:effectExtent l="0" t="0" r="22225" b="32385"/>
+                <wp:wrapNone/>
+                <wp:docPr id="10" name="Organigramme : Connecteur page suivante 10"/>
+                <wp:cNvGraphicFramePr/>
+                <a:graphic xmlns:a="http://schemas.openxmlformats.org/drawingml/2006/main">
+                  <a:graphicData uri="http://schemas.microsoft.com/office/word/2010/wordprocessingShape">
+                    <wps:wsp>
+                      <wps:cNvSpPr/>
+                      <wps:spPr>
+                        <a:xfrm>
+                          <a:off x="0" y="0"/>
+                          <a:ext cx="244549" cy="329609"/>
+                        </a:xfrm>
+                        <a:prstGeom prst="flowChartOffpageConnector">
+                          <a:avLst/>
+                        </a:prstGeom>
+                        <a:solidFill>
+                          <a:srgbClr val="FF0000"/>
+                        </a:solidFill>
+                      </wps:spPr>
+                      <wps:style>
+                        <a:lnRef idx="3">
+                          <a:schemeClr val="lt1"/>
+                        </a:lnRef>
+                        <a:fillRef idx="1">
+                          <a:schemeClr val="accent5"/>
+                        </a:fillRef>
+                        <a:effectRef idx="1">
+                          <a:schemeClr val="accent5"/>
+                        </a:effectRef>
+                        <a:fontRef idx="minor">
+                          <a:schemeClr val="lt1"/>
+                        </a:fontRef>
+                      </wps:style>
+                      <wps:txbx>
+                        <w:txbxContent>
+                          <w:p>
+                            <w:pPr>
+                              <w:ind w:left="720" w:hanging="720"/>
+                              <w:jc w:val="center"/>
+                              <w:rPr>
+                                <w:b/>
+                                <w:bCs/>
+                              </w:rPr>
+                            </w:pPr>
+                            <w:r>
+                              <w:rPr>
+                                <w:b/>
+                                <w:bCs/>
+                              </w:rPr>
+                              <w:t>2</w:t>
+                            </w:r>
+                            <w:r>
+                              <w:rPr>
+                                <w:b/>
+                                <w:bCs/>
+                                <w:noProof/>
+                              </w:rPr>
+                              <w:drawing>
+                                <wp:inline distT="0" distB="0" distL="0" distR="0" wp14:anchorId="7D52E43C" wp14:editId="07BE9DD5">
+                                  <wp:extent cx="42545" cy="57785"/>
+                                  <wp:effectExtent l="0" t="0" r="0" b="0"/>
+                                  <wp:docPr id="11" name="Image 11"/>
+                                  <wp:cNvGraphicFramePr>
+                                    <a:graphicFrameLocks xmlns:a="http://schemas.openxmlformats.org/drawingml/2006/main" noChangeAspect="1"/>
+                                  </wp:cNvGraphicFramePr>
+                                  <a:graphic xmlns:a="http://schemas.openxmlformats.org/drawingml/2006/main">
+                                    <a:graphicData uri="http://schemas.openxmlformats.org/drawingml/2006/picture">
+                                      <pic:pic xmlns:pic="http://schemas.openxmlformats.org/drawingml/2006/picture">
+                                        <pic:nvPicPr>
+                                          <pic:cNvPr id="0" name="Picture 10"/>
+                                          <pic:cNvPicPr>
+                                            <a:picLocks noChangeAspect="1" noChangeArrowheads="1"/>
+                                          </pic:cNvPicPr>
+                                        </pic:nvPicPr>
+                                        <pic:blipFill>
+                                          <a:blip r:embed="rId19">
+                                            <a:extLst>
+                                              <a:ext uri="{28A0092B-C50C-407E-A947-70E740481C1C}">
+                                                <a14:useLocalDpi xmlns:a14="http://schemas.microsoft.com/office/drawing/2010/main" val="0"/>
+                                              </a:ext>
+                                            </a:extLst>
+                                          </a:blip>
+                                          <a:srcRect/>
+                                          <a:stretch>
+                                            <a:fillRect/>
+                                          </a:stretch>
+                                        </pic:blipFill>
+                                        <pic:spPr bwMode="auto">
+                                          <a:xfrm>
+                                            <a:off x="0" y="0"/>
+                                            <a:ext cx="42545" cy="57785"/>
+                                          </a:xfrm>
+                                          <a:prstGeom prst="rect">
+                                            <a:avLst/>
+                                          </a:prstGeom>
+                                          <a:noFill/>
+                                          <a:ln>
+                                            <a:noFill/>
+                                          </a:ln>
+                                        </pic:spPr>
+                                      </pic:pic>
+                                    </a:graphicData>
+                                  </a:graphic>
+                                </wp:inline>
+                              </w:drawing>
+                            </w:r>
+                          </w:p>
+                        </w:txbxContent>
+                      </wps:txbx>
+                      <wps:bodyPr rot="0" spcFirstLastPara="0" vertOverflow="overflow" horzOverflow="overflow" vert="horz" wrap="square" lIns="91440" tIns="45720" rIns="91440" bIns="45720" numCol="1" spcCol="0" rtlCol="0" fromWordArt="0" anchor="ctr" anchorCtr="0" forceAA="0" compatLnSpc="1">
+                        <a:prstTxWarp prst="textNoShape">
+                          <a:avLst/>
+                        </a:prstTxWarp>
+                        <a:noAutofit/>
+                      </wps:bodyPr>
+                    </wps:wsp>
+                  </a:graphicData>
+                </a:graphic>
+                <wp14:sizeRelH relativeFrom="margin">
+                  <wp14:pctWidth>0</wp14:pctWidth>
+                </wp14:sizeRelH>
+                <wp14:sizeRelV relativeFrom="margin">
+                  <wp14:pctHeight>0</wp14:pctHeight>
+                </wp14:sizeRelV>
+              </wp:anchor>
+            </w:drawing>
+          </mc:Choice>
+          <mc:Fallback>
+            <w:pict>
+              <v:shape w14:anchorId="525E381F" id="Organigramme : Connecteur page suivante 10" o:spid="_x0000_s1030" type="#_x0000_t177" style="position:absolute;left:0;text-align:left;margin-left:186.4pt;margin-top:413.2pt;width:19.25pt;height:25.95pt;z-index:251661312;visibility:visible;mso-wrap-style:square;mso-width-percent:0;mso-height-percent:0;mso-wrap-distance-left:9pt;mso-wrap-distance-top:0;mso-wrap-distance-right:9pt;mso-wrap-distance-bottom:0;mso-position-horizontal:absolute;mso-position-horizontal-relative:text;mso-position-vertical:absolute;mso-position-vertical-relative:text;mso-width-percent:0;mso-height-percent:0;mso-width-relative:margin;mso-height-relative:margin;v-text-anchor:middle" o:gfxdata="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" fillcolor="red" strokecolor="white [3201]" strokeweight="1.5pt">
+                <v:textbox>
+                  <w:txbxContent>
+                    <w:p>
+                      <w:pPr>
+                        <w:ind w:left="720" w:hanging="720"/>
+                        <w:jc w:val="center"/>
+                        <w:rPr>
+                          <w:b/>
+                          <w:bCs/>
+                        </w:rPr>
+                      </w:pPr>
+                      <w:r>
+                        <w:rPr>
+                          <w:b/>
+                          <w:bCs/>
+                        </w:rPr>
+                        <w:t>2</w:t>
+                      </w:r>
+                      <w:r>
+                        <w:rPr>
+                          <w:b/>
+                          <w:bCs/>
+                          <w:noProof/>
+                        </w:rPr>
+                        <w:drawing>
+                          <wp:inline distT="0" distB="0" distL="0" distR="0" wp14:anchorId="7D52E43C" wp14:editId="07BE9DD5">
+                            <wp:extent cx="42545" cy="57785"/>
+                            <wp:effectExtent l="0" t="0" r="0" b="0"/>
+                            <wp:docPr id="11" name="Image 11"/>
+                            <wp:cNvGraphicFramePr>
+                              <a:graphicFrameLocks xmlns:a="http://schemas.openxmlformats.org/drawingml/2006/main" noChangeAspect="1"/>
+                            </wp:cNvGraphicFramePr>
+                            <a:graphic xmlns:a="http://schemas.openxmlformats.org/drawingml/2006/main">
+                              <a:graphicData uri="http://schemas.openxmlformats.org/drawingml/2006/picture">
+                                <pic:pic xmlns:pic="http://schemas.openxmlformats.org/drawingml/2006/picture">
+                                  <pic:nvPicPr>
+                                    <pic:cNvPr id="0" name="Picture 10"/>
+                                    <pic:cNvPicPr>
+                                      <a:picLocks noChangeAspect="1" noChangeArrowheads="1"/>
+                                    </pic:cNvPicPr>
+                                  </pic:nvPicPr>
+                                  <pic:blipFill>
+                                    <a:blip r:embed="rId19">
+                                      <a:extLst>
+                                        <a:ext uri="{28A0092B-C50C-407E-A947-70E740481C1C}">
+                                          <a14:useLocalDpi xmlns:a14="http://schemas.microsoft.com/office/drawing/2010/main" val="0"/>
+                                        </a:ext>
+                                      </a:extLst>
+                                    </a:blip>
+                                    <a:srcRect/>
+                                    <a:stretch>
+                                      <a:fillRect/>
+                                    </a:stretch>
+                                  </pic:blipFill>
+                                  <pic:spPr bwMode="auto">
+                                    <a:xfrm>
+                                      <a:off x="0" y="0"/>
+                                      <a:ext cx="42545" cy="57785"/>
+                                    </a:xfrm>
+                                    <a:prstGeom prst="rect">
+                                      <a:avLst/>
+                                    </a:prstGeom>
+                                    <a:noFill/>
+                                    <a:ln>
+                                      <a:noFill/>
+                                    </a:ln>
+                                  </pic:spPr>
+                                </pic:pic>
+                              </a:graphicData>
+                            </a:graphic>
+                          </wp:inline>
+                        </w:drawing>
+                      </w:r>
+                    </w:p>
+                  </w:txbxContent>
+                </v:textbox>
+              </v:shape>
+            </w:pict>
+          </mc:Fallback>
+        </mc:AlternateContent>
+      </w:r>
+      <w:r>
+        <w:rPr>
+          <w:noProof/>
+        </w:rPr>
+        <mc:AlternateContent>
+          <mc:Choice Requires="wps">
+            <w:drawing>
+              <wp:anchor distT="0" distB="0" distL="114300" distR="114300" simplePos="0" relativeHeight="251659264" behindDoc="0" locked="0" layoutInCell="1" allowOverlap="1" wp14:anchorId="56B766DF" wp14:editId="58B45C6D">
+                <wp:simplePos x="0" y="0"/>
+                <wp:positionH relativeFrom="column">
+                  <wp:posOffset>640715</wp:posOffset>
+                </wp:positionH>
+                <wp:positionV relativeFrom="paragraph">
+                  <wp:posOffset>1543685</wp:posOffset>
+                </wp:positionV>
+                <wp:extent cx="244549" cy="329609"/>
+                <wp:effectExtent l="0" t="0" r="22225" b="32385"/>
+                <wp:wrapNone/>
+                <wp:docPr id="8" name="Organigramme : Connecteur page suivante 8"/>
+                <wp:cNvGraphicFramePr/>
+                <a:graphic xmlns:a="http://schemas.openxmlformats.org/drawingml/2006/main">
+                  <a:graphicData uri="http://schemas.microsoft.com/office/word/2010/wordprocessingShape">
+                    <wps:wsp>
+                      <wps:cNvSpPr/>
+                      <wps:spPr>
+                        <a:xfrm>
+                          <a:off x="0" y="0"/>
+                          <a:ext cx="244549" cy="329609"/>
+                        </a:xfrm>
+                        <a:prstGeom prst="flowChartOffpageConnector">
+                          <a:avLst/>
+                        </a:prstGeom>
+                        <a:solidFill>
+                          <a:srgbClr val="FF0000"/>
+                        </a:solidFill>
+                      </wps:spPr>
+                      <wps:style>
+                        <a:lnRef idx="3">
+                          <a:schemeClr val="lt1"/>
+                        </a:lnRef>
+                        <a:fillRef idx="1">
+                          <a:schemeClr val="accent5"/>
+                        </a:fillRef>
+                        <a:effectRef idx="1">
+                          <a:schemeClr val="accent5"/>
+                        </a:effectRef>
+                        <a:fontRef idx="minor">
+                          <a:schemeClr val="lt1"/>
+                        </a:fontRef>
+                      </wps:style>
+                      <wps:txbx>
+                        <w:txbxContent>
+                          <w:p>
+                            <w:pPr>
+                              <w:ind w:left="720" w:hanging="720"/>
+                              <w:jc w:val="center"/>
+                              <w:rPr>
+                                <w:b/>
+                                <w:bCs/>
+                              </w:rPr>
+                            </w:pPr>
+                            <w:r>
+                              <w:rPr>
+                                <w:b/>
+                                <w:bCs/>
+                              </w:rPr>
+                              <w:t>1</w:t>
+                            </w:r>
+                          </w:p>
+                        </w:txbxContent>
+                      </wps:txbx>
+                      <wps:bodyPr rot="0" spcFirstLastPara="0" vertOverflow="overflow" horzOverflow="overflow" vert="horz" wrap="square" lIns="91440" tIns="45720" rIns="91440" bIns="45720" numCol="1" spcCol="0" rtlCol="0" fromWordArt="0" anchor="ctr" anchorCtr="0" forceAA="0" compatLnSpc="1">
+                        <a:prstTxWarp prst="textNoShape">
+                          <a:avLst/>
+                        </a:prstTxWarp>
+                        <a:noAutofit/>
+                      </wps:bodyPr>
+                    </wps:wsp>
+                  </a:graphicData>
+                </a:graphic>
+                <wp14:sizeRelH relativeFrom="margin">
+                  <wp14:pctWidth>0</wp14:pctWidth>
+                </wp14:sizeRelH>
+                <wp14:sizeRelV relativeFrom="margin">
+                  <wp14:pctHeight>0</wp14:pctHeight>
+                </wp14:sizeRelV>
+              </wp:anchor>
+            </w:drawing>
+          </mc:Choice>
+          <mc:Fallback>
+            <w:pict>
+              <v:shape w14:anchorId="56B766DF" id="Organigramme : Connecteur page suivante 8" o:spid="_x0000_s1031" type="#_x0000_t177" style="position:absolute;left:0;text-align:left;margin-left:50.45pt;margin-top:121.55pt;width:19.25pt;height:25.95pt;z-index:251659264;visibility:visible;mso-wrap-style:square;mso-width-percent:0;mso-height-percent:0;mso-wrap-distance-left:9pt;mso-wrap-distance-top:0;mso-wrap-distance-right:9pt;mso-wrap-distance-bottom:0;mso-position-horizontal:absolute;mso-position-horizontal-relative:text;mso-position-vertical:absolute;mso-position-vertical-relative:text;mso-width-percent:0;mso-height-percent:0;mso-width-relative:margin;mso-height-relative:margin;v-text-anchor:middle" o:gfxdata="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" fillcolor="red" strokecolor="white [3201]" strokeweight="1.5pt">
+                <v:textbox>
+                  <w:txbxContent>
+                    <w:p>
+                      <w:pPr>
+                        <w:ind w:left="720" w:hanging="720"/>
+                        <w:jc w:val="center"/>
+                        <w:rPr>
+                          <w:b/>
+                          <w:bCs/>
+                        </w:rPr>
+                      </w:pPr>
+                      <w:r>
+                        <w:rPr>
+                          <w:b/>
+                          <w:bCs/>
+                        </w:rPr>
+                        <w:t>1</w:t>
+                      </w:r>
+                    </w:p>
+                  </w:txbxContent>
+                </v:textbox>
+              </v:shape>
+            </w:pict>
+          </mc:Fallback>
+        </mc:AlternateContent>
+      </w:r>
+      <w:r>
+        <w:rPr>
+          <w:noProof/>
+        </w:rPr>
+        <w:drawing>
+          <wp:inline distT="0" distB="0" distL="0" distR="0" wp14:anchorId="540C0990" wp14:editId="57EC277E">
+            <wp:extent cx="5760720" cy="5766435"/>
+            <wp:effectExtent l="0" t="0" r="0" b="5715"/>
+            <wp:docPr id="3" name="Image 3"/>
+            <wp:cNvGraphicFramePr>
+              <a:graphicFrameLocks xmlns:a="http://schemas.openxmlformats.org/drawingml/2006/main" noChangeAspect="1"/>
+            </wp:cNvGraphicFramePr>
+            <a:graphic xmlns:a="http://schemas.openxmlformats.org/drawingml/2006/main">
+              <a:graphicData uri="http://schemas.openxmlformats.org/drawingml/2006/picture">
+                <pic:pic xmlns:pic="http://schemas.openxmlformats.org/drawingml/2006/picture">
+                  <pic:nvPicPr>
+                    <pic:cNvPr id="1" name=""/>
+                    <pic:cNvPicPr/>
+                  </pic:nvPicPr>
+                  <pic:blipFill>
+                    <a:blip r:embed="rId20"/>
+                    <a:stretch>
+                      <a:fillRect/>
+                    </a:stretch>
+                  </pic:blipFill>
+                  <pic:spPr>
+                    <a:xfrm>
+                      <a:off x="0" y="0"/>
+                      <a:ext cx="5760720" cy="5766435"/>
+                    </a:xfrm>
+                    <a:prstGeom prst="rect">
+                      <a:avLst/>
+                    </a:prstGeom>
+                  </pic:spPr>
+                </pic:pic>
+              </a:graphicData>
+            </a:graphic>
+          </wp:inline>
+        </w:drawing>
+      </w:r>
+    </w:p>
+    <w:p>
+      <w:pPr>
+        <w:pStyle w:val="Paragraphedeliste"/>
+        <w:numPr>
+          <w:ilvl w:val="0"/>
+          <w:numId w:val="27"/>
+        </w:numPr>
+      </w:pPr>
+      <w:r>
+        <w:t xml:space="preserve">L’utilisateur pourra cliquer sur « Prendre place », cela permettre au joueur de se placer sur la table. (voir diagramme interactions). </w:t>
+      </w:r>
+    </w:p>
+    <w:p>
+      <w:pPr>
+        <w:pStyle w:val="Paragraphedeliste"/>
+        <w:numPr>
+          <w:ilvl w:val="0"/>
+          <w:numId w:val="27"/>
+        </w:numPr>
+      </w:pPr>
+      <w:r>
+        <w:t>L’utilisateur pourra envoyer des messages aux autres utilisateurs. Ceux-ci seront afficher sur la partie textuelle au-dessus. L’envoi se faire via le bouton ou un simple « enter ».</w:t>
+      </w:r>
+    </w:p>
+    <w:p>
+      <w:pPr>
+        <w:pStyle w:val="Paragraphedeliste"/>
+        <w:numPr>
+          <w:ilvl w:val="0"/>
+          <w:numId w:val="27"/>
+        </w:numPr>
+      </w:pPr>
+      <w:r>
+        <w:t xml:space="preserve">L’utilisateur pourra se coucher à son tour de jeu </w:t>
+      </w:r>
+      <w:r>
+        <w:t xml:space="preserve">(décider de ne pas jouer la partie en cours avec sa main actuel). Celui-ci « jettera » ses cartes. </w:t>
+      </w:r>
+    </w:p>
+    <w:p>
+      <w:pPr>
+        <w:pStyle w:val="Paragraphedeliste"/>
+        <w:numPr>
+          <w:ilvl w:val="0"/>
+          <w:numId w:val="27"/>
+        </w:numPr>
+      </w:pPr>
+      <w:r>
+        <w:t>L’utilisateur pourra miser à son tour de jour, cela dépendra de son pot actuel. Cette mise permet de surenchérir l’adversaire, sinon il peut simplement suivre le dernier « pari »</w:t>
+      </w:r>
+    </w:p>
+    <w:p>
+      <w:pPr>
+        <w:pStyle w:val="Paragraphedeliste"/>
+        <w:numPr>
+          <w:ilvl w:val="0"/>
+          <w:numId w:val="27"/>
+        </w:numPr>
+      </w:pPr>
+      <w:r>
+        <w:t>L’utilisateur suit la mise actuelle ou obtient la possibilité de « check » si aucune mise avant lui n’a été faite. Le bouton suivra sera remplacé dans ce cas, par « Check ».</w:t>
+      </w:r>
+    </w:p>
+    <w:p>
+      <w:pPr>
+        <w:pStyle w:val="Paragraphedeliste"/>
+        <w:numPr>
+          <w:ilvl w:val="0"/>
+          <w:numId w:val="27"/>
+        </w:numPr>
+      </w:pPr>
+      <w:r>
+        <w:t xml:space="preserve">Les cartes de la table qui apparaitront au fur et à mesure de la partie, et qui permettront de définir le joueur gagnant de la partie. </w:t>
+      </w:r>
+    </w:p>
+    <w:p>
+      <w:pPr>
+        <w:pStyle w:val="Titre2"/>
+      </w:pPr>
+      <w:r>
+        <w:lastRenderedPageBreak/>
+        <w:t>Diagramme de séquence – « Prendre place »</w:t>
+      </w:r>
+    </w:p>
+    <w:p>
+      <w:r>
+        <w:t>Nous avons essayé au mieux de représenter l’interaction lorsque nous prenons place sur la table.</w:t>
+      </w:r>
+    </w:p>
+    <w:p>
+      <w:r>
+        <w:rPr>
+          <w:noProof/>
+        </w:rPr>
+        <w:drawing>
+          <wp:inline distT="0" distB="0" distL="0" distR="0" wp14:anchorId="4CF67189" wp14:editId="06540270">
+            <wp:extent cx="5760720" cy="2082165"/>
+            <wp:effectExtent l="0" t="0" r="0" b="0"/>
+            <wp:docPr id="27" name="Image 27"/>
+            <wp:cNvGraphicFramePr>
+              <a:graphicFrameLocks xmlns:a="http://schemas.openxmlformats.org/drawingml/2006/main" noChangeAspect="1"/>
+            </wp:cNvGraphicFramePr>
+            <a:graphic xmlns:a="http://schemas.openxmlformats.org/drawingml/2006/main">
+              <a:graphicData uri="http://schemas.openxmlformats.org/drawingml/2006/picture">
+                <pic:pic xmlns:pic="http://schemas.openxmlformats.org/drawingml/2006/picture">
+                  <pic:nvPicPr>
+                    <pic:cNvPr id="1" name=""/>
+                    <pic:cNvPicPr/>
+                  </pic:nvPicPr>
+                  <pic:blipFill>
+                    <a:blip r:embed="rId21"/>
+                    <a:stretch>
+                      <a:fillRect/>
+                    </a:stretch>
+                  </pic:blipFill>
+                  <pic:spPr>
+                    <a:xfrm>
+                      <a:off x="0" y="0"/>
+                      <a:ext cx="5760720" cy="2082165"/>
+                    </a:xfrm>
+                    <a:prstGeom prst="rect">
+                      <a:avLst/>
+                    </a:prstGeom>
+                  </pic:spPr>
+                </pic:pic>
+              </a:graphicData>
+            </a:graphic>
+          </wp:inline>
+        </w:drawing>
+      </w:r>
+    </w:p>
+    <w:p>
+      <w:pPr>
+        <w:pStyle w:val="Titre1"/>
+      </w:pPr>
+      <w:r>
+        <w:t xml:space="preserve">Diagramme </w:t>
+      </w:r>
+      <w:r>
+        <w:t>de communication</w:t>
+      </w:r>
+    </w:p>
+    <w:p>
+      <w:r>
+        <w:t>Ce diagramme de communication décrit de façon général l’interaction entre notre serve</w:t>
+      </w:r>
+      <w:r>
+        <w:t>u</w:t>
+      </w:r>
+      <w:r>
+        <w:t>r et notre partie. Ceci résulte de notre implémentation actuelle du sprint 2</w:t>
+      </w:r>
+      <w:r>
+        <w:t xml:space="preserve"> et représente uniquement la partie « réseau »</w:t>
+      </w:r>
+    </w:p>
+    <w:p>
+      <w:pPr>
+        <w:jc w:val="center"/>
+        <w:rPr>
+          <w:rFonts w:asciiTheme="majorHAnsi" w:eastAsiaTheme="majorEastAsia" w:hAnsiTheme="majorHAnsi" w:cstheme="majorBidi"/>
+          <w:color w:val="262626" w:themeColor="text1" w:themeTint="D9"/>
+          <w:sz w:val="40"/>
+          <w:szCs w:val="40"/>
+        </w:rPr>
+      </w:pPr>
+      <w:r>
+        <w:rPr>
+          <w:noProof/>
+        </w:rPr>
+        <w:drawing>
+          <wp:inline distT="0" distB="0" distL="0" distR="0" wp14:anchorId="1A97A502" wp14:editId="07694578">
+            <wp:extent cx="4876800" cy="2808245"/>
+            <wp:effectExtent l="0" t="0" r="0" b="0"/>
+            <wp:docPr id="28" name="Image 28"/>
+            <wp:cNvGraphicFramePr>
+              <a:graphicFrameLocks xmlns:a="http://schemas.openxmlformats.org/drawingml/2006/main" noChangeAspect="1"/>
+            </wp:cNvGraphicFramePr>
+            <a:graphic xmlns:a="http://schemas.openxmlformats.org/drawingml/2006/main">
+              <a:graphicData uri="http://schemas.openxmlformats.org/drawingml/2006/picture">
+                <pic:pic xmlns:pic="http://schemas.openxmlformats.org/drawingml/2006/picture">
+                  <pic:nvPicPr>
+                    <pic:cNvPr id="1" name=""/>
+                    <pic:cNvPicPr/>
+                  </pic:nvPicPr>
+                  <pic:blipFill>
+                    <a:blip r:embed="rId22"/>
+                    <a:stretch>
+                      <a:fillRect/>
+                    </a:stretch>
+                  </pic:blipFill>
+                  <pic:spPr>
+                    <a:xfrm>
+                      <a:off x="0" y="0"/>
+                      <a:ext cx="4912175" cy="2828615"/>
+                    </a:xfrm>
+                    <a:prstGeom prst="rect">
+                      <a:avLst/>
+                    </a:prstGeom>
+                  </pic:spPr>
+                </pic:pic>
+              </a:graphicData>
+            </a:graphic>
+          </wp:inline>
+        </w:drawing>
+      </w:r>
+    </w:p>
+    <w:p>
+      <w:pPr>
+        <w:pStyle w:val="Titre1"/>
+      </w:pPr>
+      <w:r>
+        <w:t xml:space="preserve">Conclusion – Sprint 2 </w:t>
+      </w:r>
+    </w:p>
+    <w:p>
+      <w:r>
+        <w:t xml:space="preserve">Le sprint 2 se termine avec quelques difficultés au niveau de la communication réseau qui ne fonctionnent pas de manière optimale. On arrive à l’état actuel, à distribuer les cartes à deux joueurs assis et présents sur une table. Le choix de notre projet nous porte à différencier les informations vues par certains joueurs au niveau de la GUI et donc ajoute une complexité supplémentaire au traitement des informations. L’objectif du sprint n’est donc pas acquis à </w:t>
+      </w:r>
+      <w:r>
+        <w:lastRenderedPageBreak/>
+        <w:t xml:space="preserve">100% pour la réussite de la communication et va être reporté pour le début du sprint 3, ainsi par après pouvoir implémenter les règles qui détermineront le gagnant de chaque partie. </w:t>
+      </w:r>
     </w:p>
     <w:sectPr>
-      <w:headerReference w:type="default" r:id="rId16"/>
-      <w:footerReference w:type="default" r:id="rId17"/>
-      <w:headerReference w:type="first" r:id="rId18"/>
-      <w:footerReference w:type="first" r:id="rId19"/>
+      <w:headerReference w:type="default" r:id="rId23"/>
+      <w:footerReference w:type="default" r:id="rId24"/>
+      <w:headerReference w:type="first" r:id="rId25"/>
+      <w:footerReference w:type="first" r:id="rId26"/>
       <w:pgSz w:w="11906" w:h="16838"/>
       <w:pgMar w:top="1417" w:right="1417" w:bottom="1417" w:left="1417" w:header="708" w:footer="708" w:gutter="0"/>
       <w:pgNumType w:start="1"/>
@@ -1891,6 +4525,32 @@
 
 <file path=word/numbering.xml><?xml version="1.0" encoding="utf-8"?>
 <w:numbering xmlns:wpc="http://schemas.microsoft.com/office/word/2010/wordprocessingCanvas" xmlns:cx="http://schemas.microsoft.com/office/drawing/2014/chartex" xmlns:cx1="http://schemas.microsoft.com/office/drawing/2015/9/8/chartex" xmlns:cx2="http://schemas.microsoft.com/office/drawing/2015/10/21/chartex" xmlns:cx3="http://schemas.microsoft.com/office/drawing/2016/5/9/chartex" xmlns:cx4="http://schemas.microsoft.com/office/drawing/2016/5/10/chartex" xmlns:cx5="http://schemas.microsoft.com/office/drawing/2016/5/11/chartex" xmlns:cx6="http://schemas.microsoft.com/office/drawing/2016/5/12/chartex" xmlns:cx7="http://schemas.microsoft.com/office/drawing/2016/5/13/chartex" xmlns:cx8="http://schemas.microsoft.com/office/drawing/2016/5/14/chartex" xmlns:mc="http://schemas.openxmlformats.org/markup-compatibility/2006" xmlns:aink="http://schemas.microsoft.com/office/drawing/2016/ink" xmlns:am3d="http://schemas.microsoft.com/office/drawing/2017/model3d" xmlns:o="urn:schemas-microsoft-com:office:office" xmlns:r="http://schemas.openxmlformats.org/officeDocument/2006/relationships" xmlns:m="http://schemas.openxmlformats.org/officeDocument/2006/math" xmlns:v="urn:schemas-microsoft-com:vml" xmlns:wp14="http://schemas.microsoft.com/office/word/2010/wordprocessingDrawing" xmlns:wp="http://schemas.openxmlformats.org/drawingml/2006/wordprocessingDrawing" xmlns:w10="urn:schemas-microsoft-com:office:word" xmlns:w="http://schemas.openxmlformats.org/wordprocessingml/2006/main" xmlns:w14="http://schemas.microsoft.com/office/word/2010/wordml" xmlns:w15="http://schemas.microsoft.com/office/word/2012/wordml" xmlns:w16cid="http://schemas.microsoft.com/office/word/2016/wordml/cid" xmlns:w16se="http://schemas.microsoft.com/office/word/2015/wordml/symex" xmlns:wpg="http://schemas.microsoft.com/office/word/2010/wordprocessingGroup" xmlns:wpi="http://schemas.microsoft.com/office/word/2010/wordprocessingInk" xmlns:wne="http://schemas.microsoft.com/office/word/2006/wordml" xmlns:wps="http://schemas.microsoft.com/office/word/2010/wordprocessingShape" mc:Ignorable="w14 w15 w16se w16cid wp14">
+  <w:numPicBullet w:numPicBulletId="0">
+    <w:pict>
+      <v:shapetype id="_x0000_t75" coordsize="21600,21600" o:spt="75" o:preferrelative="t" path="m@4@5l@4@11@9@11@9@5xe" filled="f" stroked="f">
+        <v:stroke joinstyle="miter"/>
+        <v:formulas>
+          <v:f eqn="if lineDrawn pixelLineWidth 0"/>
+          <v:f eqn="sum @0 1 0"/>
+          <v:f eqn="sum 0 0 @1"/>
+          <v:f eqn="prod @2 1 2"/>
+          <v:f eqn="prod @3 21600 pixelWidth"/>
+          <v:f eqn="prod @3 21600 pixelHeight"/>
+          <v:f eqn="sum @0 0 1"/>
+          <v:f eqn="prod @6 1 2"/>
+          <v:f eqn="prod @7 21600 pixelWidth"/>
+          <v:f eqn="sum @8 21600 0"/>
+          <v:f eqn="prod @7 21600 pixelHeight"/>
+          <v:f eqn="sum @10 21600 0"/>
+        </v:formulas>
+        <v:path o:extrusionok="f" gradientshapeok="t" o:connecttype="rect"/>
+        <o:lock v:ext="edit" aspectratio="t"/>
+      </v:shapetype>
+      <v:shape id="_x0000_i1155" type="#_x0000_t75" style="width:743.4pt;height:744.3pt;visibility:visible;mso-wrap-style:square" o:bullet="t">
+        <v:imagedata r:id="rId1" o:title=""/>
+      </v:shape>
+    </w:pict>
+  </w:numPicBullet>
   <w:abstractNum w:abstractNumId="0" w15:restartNumberingAfterBreak="0">
     <w:nsid w:val="070A3AAE"/>
     <w:multiLevelType w:val="hybridMultilevel"/>
@@ -4557,6 +7217,92 @@
     <w:nsid w:val="7B886499"/>
     <w:multiLevelType w:val="hybridMultilevel"/>
     <w:tmpl w:val="03809EC4"/>
+    <w:lvl w:ilvl="0" w:tplc="100C000F">
+      <w:start w:val="1"/>
+      <w:numFmt w:val="decimal"/>
+      <w:lvlText w:val="%1."/>
+      <w:lvlJc w:val="left"/>
+      <w:pPr>
+        <w:ind w:left="720" w:hanging="360"/>
+      </w:pPr>
+    </w:lvl>
+    <w:lvl w:ilvl="1" w:tplc="100C0019" w:tentative="1">
+      <w:start w:val="1"/>
+      <w:numFmt w:val="lowerLetter"/>
+      <w:lvlText w:val="%2."/>
+      <w:lvlJc w:val="left"/>
+      <w:pPr>
+        <w:ind w:left="1440" w:hanging="360"/>
+      </w:pPr>
+    </w:lvl>
+    <w:lvl w:ilvl="2" w:tplc="100C001B" w:tentative="1">
+      <w:start w:val="1"/>
+      <w:numFmt w:val="lowerRoman"/>
+      <w:lvlText w:val="%3."/>
+      <w:lvlJc w:val="right"/>
+      <w:pPr>
+        <w:ind w:left="2160" w:hanging="180"/>
+      </w:pPr>
+    </w:lvl>
+    <w:lvl w:ilvl="3" w:tplc="100C000F" w:tentative="1">
+      <w:start w:val="1"/>
+      <w:numFmt w:val="decimal"/>
+      <w:lvlText w:val="%4."/>
+      <w:lvlJc w:val="left"/>
+      <w:pPr>
+        <w:ind w:left="2880" w:hanging="360"/>
+      </w:pPr>
+    </w:lvl>
+    <w:lvl w:ilvl="4" w:tplc="100C0019" w:tentative="1">
+      <w:start w:val="1"/>
+      <w:numFmt w:val="lowerLetter"/>
+      <w:lvlText w:val="%5."/>
+      <w:lvlJc w:val="left"/>
+      <w:pPr>
+        <w:ind w:left="3600" w:hanging="360"/>
+      </w:pPr>
+    </w:lvl>
+    <w:lvl w:ilvl="5" w:tplc="100C001B" w:tentative="1">
+      <w:start w:val="1"/>
+      <w:numFmt w:val="lowerRoman"/>
+      <w:lvlText w:val="%6."/>
+      <w:lvlJc w:val="right"/>
+      <w:pPr>
+        <w:ind w:left="4320" w:hanging="180"/>
+      </w:pPr>
+    </w:lvl>
+    <w:lvl w:ilvl="6" w:tplc="100C000F" w:tentative="1">
+      <w:start w:val="1"/>
+      <w:numFmt w:val="decimal"/>
+      <w:lvlText w:val="%7."/>
+      <w:lvlJc w:val="left"/>
+      <w:pPr>
+        <w:ind w:left="5040" w:hanging="360"/>
+      </w:pPr>
+    </w:lvl>
+    <w:lvl w:ilvl="7" w:tplc="100C0019" w:tentative="1">
+      <w:start w:val="1"/>
+      <w:numFmt w:val="lowerLetter"/>
+      <w:lvlText w:val="%8."/>
+      <w:lvlJc w:val="left"/>
+      <w:pPr>
+        <w:ind w:left="5760" w:hanging="360"/>
+      </w:pPr>
+    </w:lvl>
+    <w:lvl w:ilvl="8" w:tplc="100C001B" w:tentative="1">
+      <w:start w:val="1"/>
+      <w:numFmt w:val="lowerRoman"/>
+      <w:lvlText w:val="%9."/>
+      <w:lvlJc w:val="right"/>
+      <w:pPr>
+        <w:ind w:left="6480" w:hanging="180"/>
+      </w:pPr>
+    </w:lvl>
+  </w:abstractNum>
+  <w:abstractNum w:abstractNumId="26" w15:restartNumberingAfterBreak="0">
+    <w:nsid w:val="7F3C6DD9"/>
+    <w:multiLevelType w:val="hybridMultilevel"/>
+    <w:tmpl w:val="C9B48C52"/>
     <w:lvl w:ilvl="0" w:tplc="100C000F">
       <w:start w:val="1"/>
       <w:numFmt w:val="decimal"/>
@@ -4717,6 +7463,9 @@
   <w:num w:numId="26">
     <w:abstractNumId w:val="23"/>
   </w:num>
+  <w:num w:numId="27">
+    <w:abstractNumId w:val="26"/>
+  </w:num>
 </w:numbering>
 </file>
 
@@ -4737,7 +7486,7 @@
       </w:pPr>
     </w:pPrDefault>
   </w:docDefaults>
-  <w:latentStyles w:defLockedState="0" w:defUIPriority="99" w:defSemiHidden="0" w:defUnhideWhenUsed="0" w:defQFormat="0" w:count="377">
+  <w:latentStyles w:defLockedState="0" w:defUIPriority="99" w:defSemiHidden="0" w:defUnhideWhenUsed="0" w:defQFormat="0" w:count="376">
     <w:lsdException w:name="Normal" w:uiPriority="0" w:qFormat="1"/>
     <w:lsdException w:name="heading 1" w:uiPriority="9" w:qFormat="1"/>
     <w:lsdException w:name="heading 2" w:semiHidden="1" w:uiPriority="9" w:unhideWhenUsed="1" w:qFormat="1"/>
@@ -4843,6 +7592,7 @@
     <w:lsdException w:name="HTML Sample" w:semiHidden="1" w:unhideWhenUsed="1"/>
     <w:lsdException w:name="HTML Typewriter" w:semiHidden="1" w:unhideWhenUsed="1"/>
     <w:lsdException w:name="HTML Variable" w:semiHidden="1" w:unhideWhenUsed="1"/>
+    <w:lsdException w:name="Normal Table" w:semiHidden="1" w:unhideWhenUsed="1"/>
     <w:lsdException w:name="annotation subject" w:semiHidden="1" w:unhideWhenUsed="1"/>
     <w:lsdException w:name="No List" w:semiHidden="1" w:unhideWhenUsed="1"/>
     <w:lsdException w:name="Outline List 1" w:semiHidden="1" w:unhideWhenUsed="1"/>
@@ -4889,8 +7639,10 @@
     <w:lsdException w:name="Table Subtle 2" w:semiHidden="1" w:unhideWhenUsed="1"/>
     <w:lsdException w:name="Table Web 1" w:semiHidden="1" w:unhideWhenUsed="1"/>
     <w:lsdException w:name="Table Web 2" w:semiHidden="1" w:unhideWhenUsed="1"/>
+    <w:lsdException w:name="Table Web 3" w:semiHidden="1" w:unhideWhenUsed="1"/>
     <w:lsdException w:name="Balloon Text" w:semiHidden="1" w:unhideWhenUsed="1"/>
     <w:lsdException w:name="Table Grid" w:uiPriority="39"/>
+    <w:lsdException w:name="Table Theme" w:semiHidden="1" w:unhideWhenUsed="1"/>
     <w:lsdException w:name="Placeholder Text" w:semiHidden="1"/>
     <w:lsdException w:name="No Spacing" w:uiPriority="1" w:qFormat="1"/>
     <w:lsdException w:name="Light Shading" w:uiPriority="60"/>
@@ -5111,7 +7863,6 @@
     <w:lsdException w:name="Hashtag" w:semiHidden="1" w:unhideWhenUsed="1"/>
     <w:lsdException w:name="Unresolved Mention" w:semiHidden="1" w:unhideWhenUsed="1"/>
     <w:lsdException w:name="Smart Link" w:semiHidden="1" w:unhideWhenUsed="1"/>
-    <w:lsdException w:name="Smart Link Error" w:semiHidden="1" w:unhideWhenUsed="1"/>
   </w:latentStyles>
   <w:style w:type="paragraph" w:default="1" w:styleId="Normal">
     <w:name w:val="Normal"/>
@@ -6345,7 +9096,7 @@
 </file>
 
 <file path=customXml/itemProps2.xml><?xml version="1.0" encoding="utf-8"?>
-<ds:datastoreItem xmlns:ds="http://schemas.openxmlformats.org/officeDocument/2006/customXml" ds:itemID="{4F8E9BF5-68DF-4143-873E-FD6A80A312EE}">
+<ds:datastoreItem xmlns:ds="http://schemas.openxmlformats.org/officeDocument/2006/customXml" ds:itemID="{1289B45C-FF30-4FF0-BED4-0C04D03F824E}">
   <ds:schemaRefs>
     <ds:schemaRef ds:uri="http://schemas.openxmlformats.org/officeDocument/2006/bibliography"/>
   </ds:schemaRefs>

</xml_diff>